<commit_message>
Addition of image for double diamond process
</commit_message>
<xml_diff>
--- a/Game Concept Process.docx
+++ b/Game Concept Process.docx
@@ -126,6 +126,54 @@
       </w:pPr>
       <w:r>
         <w:rPr>
+          <w:noProof/>
+        </w:rPr>
+        <w:drawing>
+          <wp:inline distT="0" distB="0" distL="0" distR="0" wp14:anchorId="44286276" wp14:editId="71BE3802">
+            <wp:extent cx="5731510" cy="3441700"/>
+            <wp:effectExtent l="0" t="0" r="2540" b="6350"/>
+            <wp:docPr id="1" name="Picture 1"/>
+            <wp:cNvGraphicFramePr>
+              <a:graphicFrameLocks xmlns:a="http://schemas.openxmlformats.org/drawingml/2006/main" noChangeAspect="1"/>
+            </wp:cNvGraphicFramePr>
+            <a:graphic xmlns:a="http://schemas.openxmlformats.org/drawingml/2006/main">
+              <a:graphicData uri="http://schemas.openxmlformats.org/drawingml/2006/picture">
+                <pic:pic xmlns:pic="http://schemas.openxmlformats.org/drawingml/2006/picture">
+                  <pic:nvPicPr>
+                    <pic:cNvPr id="1" name=""/>
+                    <pic:cNvPicPr/>
+                  </pic:nvPicPr>
+                  <pic:blipFill>
+                    <a:blip r:embed="rId4"/>
+                    <a:stretch>
+                      <a:fillRect/>
+                    </a:stretch>
+                  </pic:blipFill>
+                  <pic:spPr>
+                    <a:xfrm>
+                      <a:off x="0" y="0"/>
+                      <a:ext cx="5731510" cy="3441700"/>
+                    </a:xfrm>
+                    <a:prstGeom prst="rect">
+                      <a:avLst/>
+                    </a:prstGeom>
+                  </pic:spPr>
+                </pic:pic>
+              </a:graphicData>
+            </a:graphic>
+          </wp:inline>
+        </w:drawing>
+      </w:r>
+    </w:p>
+    <w:p>
+      <w:pPr>
+        <w:rPr>
+          <w:sz w:val="32"/>
+          <w:szCs w:val="32"/>
+        </w:rPr>
+      </w:pPr>
+      <w:r>
+        <w:rPr>
           <w:sz w:val="32"/>
           <w:szCs w:val="32"/>
         </w:rPr>
@@ -191,6 +239,7 @@
           <w:sz w:val="32"/>
           <w:szCs w:val="32"/>
         </w:rPr>
+        <w:lastRenderedPageBreak/>
         <w:t xml:space="preserve">Stage 1 Discover </w:t>
       </w:r>
       <w:r>
@@ -224,17 +273,8 @@
           <w:sz w:val="32"/>
           <w:szCs w:val="32"/>
         </w:rPr>
-        <w:t xml:space="preserve">The team invites any and all ideas which could be developed for the </w:t>
-      </w:r>
-      <w:proofErr w:type="gramStart"/>
-      <w:r>
-        <w:rPr>
-          <w:sz w:val="32"/>
-          <w:szCs w:val="32"/>
-        </w:rPr>
-        <w:t>project;</w:t>
-      </w:r>
-      <w:proofErr w:type="gramEnd"/>
+        <w:t>The team invites any and all ideas which could be developed for the project;</w:t>
+      </w:r>
     </w:p>
     <w:p>
       <w:pPr>
@@ -335,212 +375,175 @@
           <w:sz w:val="32"/>
           <w:szCs w:val="32"/>
         </w:rPr>
+        <w:t>Small scale shunt for continuous small samples of blood for monitoring instead of drawing large sample of blood daily</w:t>
+      </w:r>
+    </w:p>
+    <w:p>
+      <w:pPr>
+        <w:rPr>
+          <w:rFonts w:ascii="Courier New" w:hAnsi="Courier New" w:cs="Courier New"/>
+          <w:sz w:val="32"/>
+          <w:szCs w:val="32"/>
+        </w:rPr>
+      </w:pPr>
+      <w:r>
+        <w:rPr>
+          <w:rFonts w:ascii="Courier New" w:hAnsi="Courier New" w:cs="Courier New"/>
+          <w:sz w:val="32"/>
+          <w:szCs w:val="32"/>
+        </w:rPr>
+        <w:t>Mouth/tongue based games controller for quadriplegics/paralysed</w:t>
+      </w:r>
+    </w:p>
+    <w:p>
+      <w:pPr>
+        <w:rPr>
+          <w:rFonts w:ascii="Courier New" w:hAnsi="Courier New" w:cs="Courier New"/>
+          <w:sz w:val="32"/>
+          <w:szCs w:val="32"/>
+        </w:rPr>
+      </w:pPr>
+      <w:r>
+        <w:rPr>
+          <w:rFonts w:ascii="Courier New" w:hAnsi="Courier New" w:cs="Courier New"/>
+          <w:sz w:val="32"/>
+          <w:szCs w:val="32"/>
+        </w:rPr>
+        <w:t>Hearing aids with focussing ability</w:t>
+      </w:r>
+    </w:p>
+    <w:p>
+      <w:pPr>
+        <w:rPr>
+          <w:rFonts w:ascii="Courier New" w:hAnsi="Courier New" w:cs="Courier New"/>
+          <w:sz w:val="32"/>
+          <w:szCs w:val="32"/>
+        </w:rPr>
+      </w:pPr>
+      <w:r>
+        <w:rPr>
+          <w:rFonts w:ascii="Courier New" w:hAnsi="Courier New" w:cs="Courier New"/>
+          <w:sz w:val="32"/>
+          <w:szCs w:val="32"/>
+        </w:rPr>
+        <w:t>Balance assist equipment [Gollee’s research]</w:t>
+      </w:r>
+    </w:p>
+    <w:p>
+      <w:pPr>
+        <w:rPr>
+          <w:rFonts w:ascii="Courier New" w:hAnsi="Courier New" w:cs="Courier New"/>
+          <w:sz w:val="32"/>
+          <w:szCs w:val="32"/>
+        </w:rPr>
+      </w:pPr>
+      <w:r>
+        <w:rPr>
+          <w:rFonts w:ascii="Courier New" w:hAnsi="Courier New" w:cs="Courier New"/>
+          <w:sz w:val="32"/>
+          <w:szCs w:val="32"/>
+        </w:rPr>
+        <w:t>Spellsingers</w:t>
+      </w:r>
+      <w:r>
+        <w:rPr>
+          <w:rFonts w:ascii="Courier New" w:hAnsi="Courier New" w:cs="Courier New"/>
+          <w:sz w:val="32"/>
+          <w:szCs w:val="32"/>
+        </w:rPr>
+        <w:t>- game where musical phrases used to generate magical effects</w:t>
+      </w:r>
+    </w:p>
+    <w:p>
+      <w:pPr>
+        <w:rPr>
+          <w:rFonts w:ascii="Courier New" w:hAnsi="Courier New" w:cs="Courier New"/>
+          <w:sz w:val="32"/>
+          <w:szCs w:val="32"/>
+        </w:rPr>
+      </w:pPr>
+      <w:r>
+        <w:rPr>
+          <w:rFonts w:ascii="Courier New" w:hAnsi="Courier New" w:cs="Courier New"/>
+          <w:sz w:val="32"/>
+          <w:szCs w:val="32"/>
+        </w:rPr>
+        <w:t>Machine learning game where generated landscape is given and players choose limbs/body parts to traverse it</w:t>
+      </w:r>
+    </w:p>
+    <w:p>
+      <w:pPr>
+        <w:rPr>
+          <w:rFonts w:ascii="Courier New" w:hAnsi="Courier New" w:cs="Courier New"/>
+          <w:sz w:val="32"/>
+          <w:szCs w:val="32"/>
+        </w:rPr>
+      </w:pPr>
+      <w:r>
+        <w:rPr>
+          <w:rFonts w:ascii="Courier New" w:hAnsi="Courier New" w:cs="Courier New"/>
+          <w:sz w:val="32"/>
+          <w:szCs w:val="32"/>
+        </w:rPr>
+        <w:t>An entirely sound based game, no graphics</w:t>
+      </w:r>
+    </w:p>
+    <w:p>
+      <w:pPr>
+        <w:rPr>
+          <w:rFonts w:ascii="Courier New" w:hAnsi="Courier New" w:cs="Courier New"/>
+          <w:sz w:val="32"/>
+          <w:szCs w:val="32"/>
+        </w:rPr>
+      </w:pPr>
+      <w:r>
+        <w:rPr>
+          <w:rFonts w:ascii="Courier New" w:hAnsi="Courier New" w:cs="Courier New"/>
+          <w:sz w:val="32"/>
+          <w:szCs w:val="32"/>
+        </w:rPr>
+        <w:t>Vs Spells- movement of a wand tracked to perform spells</w:t>
+      </w:r>
+    </w:p>
+    <w:p>
+      <w:pPr>
+        <w:rPr>
+          <w:rFonts w:ascii="Courier New" w:hAnsi="Courier New" w:cs="Courier New"/>
+          <w:sz w:val="32"/>
+          <w:szCs w:val="32"/>
+        </w:rPr>
+      </w:pPr>
+      <w:r>
+        <w:rPr>
+          <w:rFonts w:ascii="Courier New" w:hAnsi="Courier New" w:cs="Courier New"/>
+          <w:sz w:val="32"/>
+          <w:szCs w:val="32"/>
+        </w:rPr>
+        <w:t>Rube Goldberg machine maker, build a track and watch a ball fall through it</w:t>
+      </w:r>
+    </w:p>
+    <w:p>
+      <w:pPr>
+        <w:rPr>
+          <w:rFonts w:ascii="Courier New" w:hAnsi="Courier New" w:cs="Courier New"/>
+          <w:color w:val="202124"/>
+          <w:sz w:val="32"/>
+          <w:szCs w:val="32"/>
+          <w:shd w:val="clear" w:color="auto" w:fill="FFFFFF"/>
+        </w:rPr>
+      </w:pPr>
+      <w:r>
+        <w:rPr>
+          <w:rFonts w:ascii="Courier New" w:hAnsi="Courier New" w:cs="Courier New"/>
+          <w:color w:val="202124"/>
+          <w:sz w:val="32"/>
+          <w:szCs w:val="32"/>
+          <w:shd w:val="clear" w:color="auto" w:fill="FFFFFF"/>
+        </w:rPr>
         <w:lastRenderedPageBreak/>
-        <w:t>Small scale shunt for continuous small samples of blood for monitoring instead of drawing large sample of blood daily</w:t>
-      </w:r>
-    </w:p>
-    <w:p>
-      <w:pPr>
-        <w:rPr>
-          <w:rFonts w:ascii="Courier New" w:hAnsi="Courier New" w:cs="Courier New"/>
-          <w:sz w:val="32"/>
-          <w:szCs w:val="32"/>
-        </w:rPr>
-      </w:pPr>
-      <w:r>
-        <w:rPr>
-          <w:rFonts w:ascii="Courier New" w:hAnsi="Courier New" w:cs="Courier New"/>
-          <w:sz w:val="32"/>
-          <w:szCs w:val="32"/>
-        </w:rPr>
-        <w:t>Mouth/</w:t>
-      </w:r>
-      <w:proofErr w:type="gramStart"/>
-      <w:r>
-        <w:rPr>
-          <w:rFonts w:ascii="Courier New" w:hAnsi="Courier New" w:cs="Courier New"/>
-          <w:sz w:val="32"/>
-          <w:szCs w:val="32"/>
-        </w:rPr>
-        <w:t>tongue based</w:t>
-      </w:r>
-      <w:proofErr w:type="gramEnd"/>
-      <w:r>
-        <w:rPr>
-          <w:rFonts w:ascii="Courier New" w:hAnsi="Courier New" w:cs="Courier New"/>
-          <w:sz w:val="32"/>
-          <w:szCs w:val="32"/>
-        </w:rPr>
-        <w:t xml:space="preserve"> games controller for quadriplegics/paralysed</w:t>
-      </w:r>
-    </w:p>
-    <w:p>
-      <w:pPr>
-        <w:rPr>
-          <w:rFonts w:ascii="Courier New" w:hAnsi="Courier New" w:cs="Courier New"/>
-          <w:sz w:val="32"/>
-          <w:szCs w:val="32"/>
-        </w:rPr>
-      </w:pPr>
-      <w:r>
-        <w:rPr>
-          <w:rFonts w:ascii="Courier New" w:hAnsi="Courier New" w:cs="Courier New"/>
-          <w:sz w:val="32"/>
-          <w:szCs w:val="32"/>
-        </w:rPr>
-        <w:t>Hearing aids with focussing ability</w:t>
-      </w:r>
-    </w:p>
-    <w:p>
-      <w:pPr>
-        <w:rPr>
-          <w:rFonts w:ascii="Courier New" w:hAnsi="Courier New" w:cs="Courier New"/>
-          <w:sz w:val="32"/>
-          <w:szCs w:val="32"/>
-        </w:rPr>
-      </w:pPr>
-      <w:r>
-        <w:rPr>
-          <w:rFonts w:ascii="Courier New" w:hAnsi="Courier New" w:cs="Courier New"/>
-          <w:sz w:val="32"/>
-          <w:szCs w:val="32"/>
-        </w:rPr>
-        <w:t>Balance assist equipment [</w:t>
-      </w:r>
-      <w:proofErr w:type="spellStart"/>
-      <w:r>
-        <w:rPr>
-          <w:rFonts w:ascii="Courier New" w:hAnsi="Courier New" w:cs="Courier New"/>
-          <w:sz w:val="32"/>
-          <w:szCs w:val="32"/>
-        </w:rPr>
-        <w:t>Gollee’s</w:t>
-      </w:r>
-      <w:proofErr w:type="spellEnd"/>
-      <w:r>
-        <w:rPr>
-          <w:rFonts w:ascii="Courier New" w:hAnsi="Courier New" w:cs="Courier New"/>
-          <w:sz w:val="32"/>
-          <w:szCs w:val="32"/>
-        </w:rPr>
-        <w:t xml:space="preserve"> research]</w:t>
-      </w:r>
-    </w:p>
-    <w:p>
-      <w:pPr>
-        <w:rPr>
-          <w:rFonts w:ascii="Courier New" w:hAnsi="Courier New" w:cs="Courier New"/>
-          <w:sz w:val="32"/>
-          <w:szCs w:val="32"/>
-        </w:rPr>
-      </w:pPr>
-      <w:proofErr w:type="spellStart"/>
-      <w:r>
-        <w:rPr>
-          <w:rFonts w:ascii="Courier New" w:hAnsi="Courier New" w:cs="Courier New"/>
-          <w:sz w:val="32"/>
-          <w:szCs w:val="32"/>
-        </w:rPr>
-        <w:t>Spellsingers</w:t>
-      </w:r>
-      <w:proofErr w:type="spellEnd"/>
-      <w:r>
-        <w:rPr>
-          <w:rFonts w:ascii="Courier New" w:hAnsi="Courier New" w:cs="Courier New"/>
-          <w:sz w:val="32"/>
-          <w:szCs w:val="32"/>
-        </w:rPr>
-        <w:t>- game where musical phrases used to generate magical effects</w:t>
-      </w:r>
-    </w:p>
-    <w:p>
-      <w:pPr>
-        <w:rPr>
-          <w:rFonts w:ascii="Courier New" w:hAnsi="Courier New" w:cs="Courier New"/>
-          <w:sz w:val="32"/>
-          <w:szCs w:val="32"/>
-        </w:rPr>
-      </w:pPr>
-      <w:r>
-        <w:rPr>
-          <w:rFonts w:ascii="Courier New" w:hAnsi="Courier New" w:cs="Courier New"/>
-          <w:sz w:val="32"/>
-          <w:szCs w:val="32"/>
-        </w:rPr>
-        <w:t xml:space="preserve">Machine learning game where generated landscape is </w:t>
-      </w:r>
-      <w:proofErr w:type="gramStart"/>
-      <w:r>
-        <w:rPr>
-          <w:rFonts w:ascii="Courier New" w:hAnsi="Courier New" w:cs="Courier New"/>
-          <w:sz w:val="32"/>
-          <w:szCs w:val="32"/>
-        </w:rPr>
-        <w:t>given</w:t>
-      </w:r>
-      <w:proofErr w:type="gramEnd"/>
-      <w:r>
-        <w:rPr>
-          <w:rFonts w:ascii="Courier New" w:hAnsi="Courier New" w:cs="Courier New"/>
-          <w:sz w:val="32"/>
-          <w:szCs w:val="32"/>
-        </w:rPr>
-        <w:t xml:space="preserve"> and players choose limbs/body parts to traverse it</w:t>
-      </w:r>
-    </w:p>
-    <w:p>
-      <w:pPr>
-        <w:rPr>
-          <w:rFonts w:ascii="Courier New" w:hAnsi="Courier New" w:cs="Courier New"/>
-          <w:sz w:val="32"/>
-          <w:szCs w:val="32"/>
-        </w:rPr>
-      </w:pPr>
-      <w:r>
-        <w:rPr>
-          <w:rFonts w:ascii="Courier New" w:hAnsi="Courier New" w:cs="Courier New"/>
-          <w:sz w:val="32"/>
-          <w:szCs w:val="32"/>
-        </w:rPr>
-        <w:t>An entirely sound based game, no graphics</w:t>
-      </w:r>
-    </w:p>
-    <w:p>
-      <w:pPr>
-        <w:rPr>
-          <w:rFonts w:ascii="Courier New" w:hAnsi="Courier New" w:cs="Courier New"/>
-          <w:sz w:val="32"/>
-          <w:szCs w:val="32"/>
-        </w:rPr>
-      </w:pPr>
-      <w:r>
-        <w:rPr>
-          <w:rFonts w:ascii="Courier New" w:hAnsi="Courier New" w:cs="Courier New"/>
-          <w:sz w:val="32"/>
-          <w:szCs w:val="32"/>
-        </w:rPr>
-        <w:t>Vs Spells- movement of a wand tracked to perform spells</w:t>
-      </w:r>
-    </w:p>
-    <w:p>
-      <w:pPr>
-        <w:rPr>
-          <w:rFonts w:ascii="Courier New" w:hAnsi="Courier New" w:cs="Courier New"/>
-          <w:sz w:val="32"/>
-          <w:szCs w:val="32"/>
-        </w:rPr>
-      </w:pPr>
-      <w:r>
-        <w:rPr>
-          <w:rFonts w:ascii="Courier New" w:hAnsi="Courier New" w:cs="Courier New"/>
-          <w:sz w:val="32"/>
-          <w:szCs w:val="32"/>
-        </w:rPr>
-        <w:t>Rube Goldberg machine maker, build a track and watch a ball fall through it</w:t>
-      </w:r>
-    </w:p>
-    <w:p>
-      <w:pPr>
+        <w:t>Anthropomorphism of the elements of the periodic table, each with simplified attributes given using object-oriented programming. To teach kids pokemon style about chemistry and how the periodic table works and how object based programming works</w:t>
+      </w:r>
+      <w:r>
         <w:rPr>
           <w:rFonts w:ascii="Courier New" w:hAnsi="Courier New" w:cs="Courier New"/>
           <w:color w:val="202124"/>
@@ -548,69 +551,6 @@
           <w:szCs w:val="32"/>
           <w:shd w:val="clear" w:color="auto" w:fill="FFFFFF"/>
         </w:rPr>
-      </w:pPr>
-      <w:r>
-        <w:rPr>
-          <w:rFonts w:ascii="Courier New" w:hAnsi="Courier New" w:cs="Courier New"/>
-          <w:color w:val="202124"/>
-          <w:sz w:val="32"/>
-          <w:szCs w:val="32"/>
-          <w:shd w:val="clear" w:color="auto" w:fill="FFFFFF"/>
-        </w:rPr>
-        <w:t xml:space="preserve">Anthropomorphism of the elements of the periodic table, each with simplified attributes given using object-oriented programming. To teach kids </w:t>
-      </w:r>
-      <w:proofErr w:type="spellStart"/>
-      <w:r>
-        <w:rPr>
-          <w:rFonts w:ascii="Courier New" w:hAnsi="Courier New" w:cs="Courier New"/>
-          <w:color w:val="202124"/>
-          <w:sz w:val="32"/>
-          <w:szCs w:val="32"/>
-          <w:shd w:val="clear" w:color="auto" w:fill="FFFFFF"/>
-        </w:rPr>
-        <w:t>pokemon</w:t>
-      </w:r>
-      <w:proofErr w:type="spellEnd"/>
-      <w:r>
-        <w:rPr>
-          <w:rFonts w:ascii="Courier New" w:hAnsi="Courier New" w:cs="Courier New"/>
-          <w:color w:val="202124"/>
-          <w:sz w:val="32"/>
-          <w:szCs w:val="32"/>
-          <w:shd w:val="clear" w:color="auto" w:fill="FFFFFF"/>
-        </w:rPr>
-        <w:t xml:space="preserve"> style about chemistry and how the periodic table works and how </w:t>
-      </w:r>
-      <w:proofErr w:type="gramStart"/>
-      <w:r>
-        <w:rPr>
-          <w:rFonts w:ascii="Courier New" w:hAnsi="Courier New" w:cs="Courier New"/>
-          <w:color w:val="202124"/>
-          <w:sz w:val="32"/>
-          <w:szCs w:val="32"/>
-          <w:shd w:val="clear" w:color="auto" w:fill="FFFFFF"/>
-        </w:rPr>
-        <w:t>object based</w:t>
-      </w:r>
-      <w:proofErr w:type="gramEnd"/>
-      <w:r>
-        <w:rPr>
-          <w:rFonts w:ascii="Courier New" w:hAnsi="Courier New" w:cs="Courier New"/>
-          <w:color w:val="202124"/>
-          <w:sz w:val="32"/>
-          <w:szCs w:val="32"/>
-          <w:shd w:val="clear" w:color="auto" w:fill="FFFFFF"/>
-        </w:rPr>
-        <w:t xml:space="preserve"> programming works</w:t>
-      </w:r>
-      <w:r>
-        <w:rPr>
-          <w:rFonts w:ascii="Courier New" w:hAnsi="Courier New" w:cs="Courier New"/>
-          <w:color w:val="202124"/>
-          <w:sz w:val="32"/>
-          <w:szCs w:val="32"/>
-          <w:shd w:val="clear" w:color="auto" w:fill="FFFFFF"/>
-        </w:rPr>
         <w:t xml:space="preserve"> with inheritance of properties etc.</w:t>
       </w:r>
     </w:p>
@@ -622,49 +562,30 @@
           <w:szCs w:val="32"/>
         </w:rPr>
       </w:pPr>
-      <w:proofErr w:type="gramStart"/>
-      <w:r>
-        <w:rPr>
-          <w:rFonts w:ascii="Courier New" w:hAnsi="Courier New" w:cs="Courier New"/>
-          <w:sz w:val="32"/>
-          <w:szCs w:val="32"/>
-        </w:rPr>
-        <w:t>Entropy vs growth,</w:t>
-      </w:r>
-      <w:proofErr w:type="gramEnd"/>
-      <w:r>
-        <w:rPr>
-          <w:rFonts w:ascii="Courier New" w:hAnsi="Courier New" w:cs="Courier New"/>
-          <w:sz w:val="32"/>
-          <w:szCs w:val="32"/>
-        </w:rPr>
-        <w:t xml:space="preserve"> plant a garden and grow it while challenges hit.</w:t>
-      </w:r>
-    </w:p>
-    <w:p>
-      <w:pPr>
-        <w:rPr>
-          <w:rFonts w:ascii="Courier New" w:hAnsi="Courier New" w:cs="Courier New"/>
-          <w:sz w:val="32"/>
-          <w:szCs w:val="32"/>
-        </w:rPr>
-      </w:pPr>
-      <w:r>
-        <w:rPr>
-          <w:rFonts w:ascii="Courier New" w:hAnsi="Courier New" w:cs="Courier New"/>
-          <w:sz w:val="32"/>
-          <w:szCs w:val="32"/>
-        </w:rPr>
-        <w:t xml:space="preserve">Opposite Action! Start off as a massive, powerful, loads of armour, loads of weapons thing, every level something breaks and fails or falls off, enemy numbers are finite, but you’ll need to figure out how to kill most </w:t>
-      </w:r>
-      <w:r>
-        <w:rPr>
-          <w:rFonts w:ascii="Courier New" w:hAnsi="Courier New" w:cs="Courier New"/>
-          <w:sz w:val="32"/>
-          <w:szCs w:val="32"/>
-        </w:rPr>
-        <w:lastRenderedPageBreak/>
-        <w:t>efficiently each stage of the way until it just you as a lvl1 dude with nothing but reputation and bare hands.</w:t>
+      <w:r>
+        <w:rPr>
+          <w:rFonts w:ascii="Courier New" w:hAnsi="Courier New" w:cs="Courier New"/>
+          <w:sz w:val="32"/>
+          <w:szCs w:val="32"/>
+        </w:rPr>
+        <w:t>Entropy vs growth, plant a garden and grow it while challenges hit.</w:t>
+      </w:r>
+    </w:p>
+    <w:p>
+      <w:pPr>
+        <w:rPr>
+          <w:rFonts w:ascii="Courier New" w:hAnsi="Courier New" w:cs="Courier New"/>
+          <w:sz w:val="32"/>
+          <w:szCs w:val="32"/>
+        </w:rPr>
+      </w:pPr>
+      <w:r>
+        <w:rPr>
+          <w:rFonts w:ascii="Courier New" w:hAnsi="Courier New" w:cs="Courier New"/>
+          <w:sz w:val="32"/>
+          <w:szCs w:val="32"/>
+        </w:rPr>
+        <w:t>Opposite Action! Start off as a massive, powerful, loads of armour, loads of weapons thing, every level something breaks and fails or falls off, enemy numbers are finite, but you’ll need to figure out how to kill most efficiently each stage of the way until it just you as a lvl1 dude with nothing but reputation and bare hands.</w:t>
       </w:r>
     </w:p>
     <w:p>
@@ -723,25 +644,7 @@
           <w:sz w:val="32"/>
           <w:szCs w:val="32"/>
         </w:rPr>
-        <w:t xml:space="preserve">-Rehabilitation [example </w:t>
-      </w:r>
-      <w:proofErr w:type="spellStart"/>
-      <w:r>
-        <w:rPr>
-          <w:rFonts w:ascii="Abadi" w:hAnsi="Abadi" w:cs="Courier New"/>
-          <w:sz w:val="32"/>
-          <w:szCs w:val="32"/>
-        </w:rPr>
-        <w:t>Parkinsons</w:t>
-      </w:r>
-      <w:proofErr w:type="spellEnd"/>
-      <w:r>
-        <w:rPr>
-          <w:rFonts w:ascii="Abadi" w:hAnsi="Abadi" w:cs="Courier New"/>
-          <w:sz w:val="32"/>
-          <w:szCs w:val="32"/>
-        </w:rPr>
-        <w:t xml:space="preserve"> spoon, example sonar echolocation for the blind]</w:t>
+        <w:t>-Rehabilitation [example Parkinsons spoon, example sonar echolocation for the blind]</w:t>
       </w:r>
     </w:p>
     <w:p>
@@ -887,6 +790,7 @@
           <w:sz w:val="32"/>
           <w:szCs w:val="32"/>
         </w:rPr>
+        <w:lastRenderedPageBreak/>
         <w:t>Air Quality sensor mounted in light fittings</w:t>
       </w:r>
     </w:p>
@@ -1081,7 +985,6 @@
           <w:sz w:val="32"/>
           <w:szCs w:val="32"/>
         </w:rPr>
-        <w:lastRenderedPageBreak/>
         <w:t>Possibility – Shor</w:t>
       </w:r>
       <w:r>
@@ -1166,27 +1069,7 @@
           <w:sz w:val="32"/>
           <w:szCs w:val="32"/>
         </w:rPr>
-        <w:t>Mouth/</w:t>
-      </w:r>
-      <w:proofErr w:type="gramStart"/>
-      <w:r>
-        <w:rPr>
-          <w:rFonts w:ascii="Courier New" w:hAnsi="Courier New" w:cs="Courier New"/>
-          <w:strike/>
-          <w:sz w:val="32"/>
-          <w:szCs w:val="32"/>
-        </w:rPr>
-        <w:t>tongue based</w:t>
-      </w:r>
-      <w:proofErr w:type="gramEnd"/>
-      <w:r>
-        <w:rPr>
-          <w:rFonts w:ascii="Courier New" w:hAnsi="Courier New" w:cs="Courier New"/>
-          <w:strike/>
-          <w:sz w:val="32"/>
-          <w:szCs w:val="32"/>
-        </w:rPr>
-        <w:t xml:space="preserve"> games controller for quadriplegics/paralysed</w:t>
+        <w:t>Mouth/tongue based games controller for quadriplegics/paralysed</w:t>
       </w:r>
     </w:p>
     <w:p>
@@ -1262,27 +1145,7 @@
           <w:sz w:val="32"/>
           <w:szCs w:val="32"/>
         </w:rPr>
-        <w:t>Balance assist equipment [</w:t>
-      </w:r>
-      <w:proofErr w:type="spellStart"/>
-      <w:r>
-        <w:rPr>
-          <w:rFonts w:ascii="Courier New" w:hAnsi="Courier New" w:cs="Courier New"/>
-          <w:strike/>
-          <w:sz w:val="32"/>
-          <w:szCs w:val="32"/>
-        </w:rPr>
-        <w:t>Gollee’s</w:t>
-      </w:r>
-      <w:proofErr w:type="spellEnd"/>
-      <w:r>
-        <w:rPr>
-          <w:rFonts w:ascii="Courier New" w:hAnsi="Courier New" w:cs="Courier New"/>
-          <w:strike/>
-          <w:sz w:val="32"/>
-          <w:szCs w:val="32"/>
-        </w:rPr>
-        <w:t xml:space="preserve"> research]</w:t>
+        <w:t>Balance assist equipment [Gollee’s research]</w:t>
       </w:r>
     </w:p>
     <w:p>
@@ -1312,23 +1175,13 @@
           <w:szCs w:val="32"/>
         </w:rPr>
       </w:pPr>
-      <w:proofErr w:type="spellStart"/>
-      <w:r>
-        <w:rPr>
-          <w:rFonts w:ascii="Courier New" w:hAnsi="Courier New" w:cs="Courier New"/>
-          <w:sz w:val="32"/>
-          <w:szCs w:val="32"/>
-        </w:rPr>
-        <w:t>Spellsingers</w:t>
-      </w:r>
-      <w:proofErr w:type="spellEnd"/>
-      <w:r>
-        <w:rPr>
-          <w:rFonts w:ascii="Courier New" w:hAnsi="Courier New" w:cs="Courier New"/>
-          <w:sz w:val="32"/>
-          <w:szCs w:val="32"/>
-        </w:rPr>
-        <w:t>- game where musical phrases used to generate magical effects</w:t>
+      <w:r>
+        <w:rPr>
+          <w:rFonts w:ascii="Courier New" w:hAnsi="Courier New" w:cs="Courier New"/>
+          <w:sz w:val="32"/>
+          <w:szCs w:val="32"/>
+        </w:rPr>
+        <w:t>Spellsingers- game where musical phrases used to generate magical effects</w:t>
       </w:r>
     </w:p>
     <w:p>
@@ -1393,27 +1246,8 @@
           <w:sz w:val="32"/>
           <w:szCs w:val="32"/>
         </w:rPr>
-        <w:t xml:space="preserve">Machine learning game where generated landscape is </w:t>
-      </w:r>
-      <w:proofErr w:type="gramStart"/>
-      <w:r>
-        <w:rPr>
-          <w:rFonts w:ascii="Courier New" w:hAnsi="Courier New" w:cs="Courier New"/>
-          <w:strike/>
-          <w:sz w:val="32"/>
-          <w:szCs w:val="32"/>
-        </w:rPr>
-        <w:t>given</w:t>
-      </w:r>
-      <w:proofErr w:type="gramEnd"/>
-      <w:r>
-        <w:rPr>
-          <w:rFonts w:ascii="Courier New" w:hAnsi="Courier New" w:cs="Courier New"/>
-          <w:strike/>
-          <w:sz w:val="32"/>
-          <w:szCs w:val="32"/>
-        </w:rPr>
-        <w:t xml:space="preserve"> and players choose limbs/body parts to traverse it</w:t>
+        <w:lastRenderedPageBreak/>
+        <w:t>Machine learning game where generated landscape is given and players choose limbs/body parts to traverse it</w:t>
       </w:r>
     </w:p>
     <w:p>
@@ -1619,56 +1453,7 @@
           <w:szCs w:val="32"/>
           <w:shd w:val="clear" w:color="auto" w:fill="FFFFFF"/>
         </w:rPr>
-        <w:lastRenderedPageBreak/>
-        <w:t xml:space="preserve">Anthropomorphism of the elements of the periodic table, each with simplified attributes given using object-oriented programming. To teach kids </w:t>
-      </w:r>
-      <w:proofErr w:type="spellStart"/>
-      <w:r>
-        <w:rPr>
-          <w:rFonts w:ascii="Courier New" w:hAnsi="Courier New" w:cs="Courier New"/>
-          <w:strike/>
-          <w:color w:val="202124"/>
-          <w:sz w:val="32"/>
-          <w:szCs w:val="32"/>
-          <w:shd w:val="clear" w:color="auto" w:fill="FFFFFF"/>
-        </w:rPr>
-        <w:t>pokemon</w:t>
-      </w:r>
-      <w:proofErr w:type="spellEnd"/>
-      <w:r>
-        <w:rPr>
-          <w:rFonts w:ascii="Courier New" w:hAnsi="Courier New" w:cs="Courier New"/>
-          <w:strike/>
-          <w:color w:val="202124"/>
-          <w:sz w:val="32"/>
-          <w:szCs w:val="32"/>
-          <w:shd w:val="clear" w:color="auto" w:fill="FFFFFF"/>
-        </w:rPr>
-        <w:t xml:space="preserve"> style about chemistry and how the periodic table works and how </w:t>
-      </w:r>
-      <w:proofErr w:type="gramStart"/>
-      <w:r>
-        <w:rPr>
-          <w:rFonts w:ascii="Courier New" w:hAnsi="Courier New" w:cs="Courier New"/>
-          <w:strike/>
-          <w:color w:val="202124"/>
-          <w:sz w:val="32"/>
-          <w:szCs w:val="32"/>
-          <w:shd w:val="clear" w:color="auto" w:fill="FFFFFF"/>
-        </w:rPr>
-        <w:t>object based</w:t>
-      </w:r>
-      <w:proofErr w:type="gramEnd"/>
-      <w:r>
-        <w:rPr>
-          <w:rFonts w:ascii="Courier New" w:hAnsi="Courier New" w:cs="Courier New"/>
-          <w:strike/>
-          <w:color w:val="202124"/>
-          <w:sz w:val="32"/>
-          <w:szCs w:val="32"/>
-          <w:shd w:val="clear" w:color="auto" w:fill="FFFFFF"/>
-        </w:rPr>
-        <w:t xml:space="preserve"> programming works with inheritance of properties etc.</w:t>
+        <w:t>Anthropomorphism of the elements of the periodic table, each with simplified attributes given using object-oriented programming. To teach kids pokemon style about chemistry and how the periodic table works and how object based programming works with inheritance of properties etc.</w:t>
       </w:r>
     </w:p>
     <w:p>
@@ -1687,240 +1472,212 @@
           <w:sz w:val="32"/>
           <w:szCs w:val="32"/>
         </w:rPr>
-        <w:t>Unlikely to be functional within timeframe</w:t>
-      </w:r>
-      <w:r>
+        <w:t>Unlikely to be functional within timeframe, graphically intensive.</w:t>
+      </w:r>
+    </w:p>
+    <w:p>
+      <w:pPr>
+        <w:rPr>
+          <w:rFonts w:ascii="Courier New" w:hAnsi="Courier New" w:cs="Courier New"/>
+          <w:strike/>
+          <w:sz w:val="32"/>
+          <w:szCs w:val="32"/>
+        </w:rPr>
+      </w:pPr>
+      <w:r>
+        <w:rPr>
+          <w:rFonts w:ascii="Courier New" w:hAnsi="Courier New" w:cs="Courier New"/>
+          <w:strike/>
+          <w:sz w:val="32"/>
+          <w:szCs w:val="32"/>
+        </w:rPr>
+        <w:t>Entropy vs growth, plant a garden and grow it while challenges hit.</w:t>
+      </w:r>
+    </w:p>
+    <w:p>
+      <w:pPr>
         <w:rPr>
           <w:rFonts w:ascii="Arial" w:hAnsi="Arial" w:cs="Arial"/>
           <w:color w:val="FF0000"/>
           <w:sz w:val="32"/>
           <w:szCs w:val="32"/>
         </w:rPr>
-        <w:t>, graphically intensive.</w:t>
-      </w:r>
-    </w:p>
-    <w:p>
-      <w:pPr>
-        <w:rPr>
-          <w:rFonts w:ascii="Courier New" w:hAnsi="Courier New" w:cs="Courier New"/>
-          <w:strike/>
-          <w:sz w:val="32"/>
-          <w:szCs w:val="32"/>
-        </w:rPr>
-      </w:pPr>
-      <w:proofErr w:type="gramStart"/>
-      <w:r>
-        <w:rPr>
-          <w:rFonts w:ascii="Courier New" w:hAnsi="Courier New" w:cs="Courier New"/>
-          <w:strike/>
-          <w:sz w:val="32"/>
-          <w:szCs w:val="32"/>
-        </w:rPr>
-        <w:t>Entropy vs growth,</w:t>
-      </w:r>
-      <w:proofErr w:type="gramEnd"/>
-      <w:r>
-        <w:rPr>
-          <w:rFonts w:ascii="Courier New" w:hAnsi="Courier New" w:cs="Courier New"/>
-          <w:strike/>
-          <w:sz w:val="32"/>
-          <w:szCs w:val="32"/>
-        </w:rPr>
-        <w:t xml:space="preserve"> plant a garden and grow it while challenges hit.</w:t>
-      </w:r>
-    </w:p>
-    <w:p>
-      <w:pPr>
+      </w:pPr>
+      <w:r>
         <w:rPr>
           <w:rFonts w:ascii="Arial" w:hAnsi="Arial" w:cs="Arial"/>
           <w:color w:val="FF0000"/>
           <w:sz w:val="32"/>
           <w:szCs w:val="32"/>
         </w:rPr>
-      </w:pPr>
-      <w:r>
+        <w:t>Unlikely to be functional within timeframe, graphically intensive.</w:t>
+      </w:r>
+    </w:p>
+    <w:p>
+      <w:pPr>
+        <w:rPr>
+          <w:rFonts w:ascii="Courier New" w:hAnsi="Courier New" w:cs="Courier New"/>
+          <w:strike/>
+          <w:sz w:val="32"/>
+          <w:szCs w:val="32"/>
+        </w:rPr>
+      </w:pPr>
+      <w:r>
+        <w:rPr>
+          <w:rFonts w:ascii="Courier New" w:hAnsi="Courier New" w:cs="Courier New"/>
+          <w:strike/>
+          <w:sz w:val="32"/>
+          <w:szCs w:val="32"/>
+        </w:rPr>
+        <w:t xml:space="preserve">Opposite Action! Start off as a massive, powerful, loads of armour, loads of weapons thing, every level something breaks and fails or falls off, enemy numbers are finite, but you’ll need to figure out how to kill most efficiently each stage of the way until it just </w:t>
+      </w:r>
+      <w:r>
+        <w:rPr>
+          <w:rFonts w:ascii="Courier New" w:hAnsi="Courier New" w:cs="Courier New"/>
+          <w:strike/>
+          <w:sz w:val="32"/>
+          <w:szCs w:val="32"/>
+        </w:rPr>
+        <w:lastRenderedPageBreak/>
+        <w:t>you as a lvl1 dude with nothing but reputation and bare hands.</w:t>
+      </w:r>
+    </w:p>
+    <w:p>
+      <w:pPr>
         <w:rPr>
           <w:rFonts w:ascii="Arial" w:hAnsi="Arial" w:cs="Arial"/>
           <w:color w:val="FF0000"/>
           <w:sz w:val="32"/>
           <w:szCs w:val="32"/>
         </w:rPr>
-        <w:t>Unlikely to be functional within timeframe, graphically intensive.</w:t>
-      </w:r>
-    </w:p>
-    <w:p>
-      <w:pPr>
-        <w:rPr>
-          <w:rFonts w:ascii="Courier New" w:hAnsi="Courier New" w:cs="Courier New"/>
-          <w:strike/>
-          <w:sz w:val="32"/>
-          <w:szCs w:val="32"/>
-        </w:rPr>
-      </w:pPr>
-      <w:r>
-        <w:rPr>
-          <w:rFonts w:ascii="Courier New" w:hAnsi="Courier New" w:cs="Courier New"/>
-          <w:strike/>
-          <w:sz w:val="32"/>
-          <w:szCs w:val="32"/>
-        </w:rPr>
-        <w:t>Opposite Action! Start off as a massive, powerful, loads of armour, loads of weapons thing, every level something breaks and fails or falls off, enemy numbers are finite, but you’ll need to figure out how to kill most efficiently each stage of the way until it just you as a lvl1 dude with nothing but reputation and bare hands.</w:t>
-      </w:r>
-    </w:p>
-    <w:p>
-      <w:pPr>
+      </w:pPr>
+      <w:r>
         <w:rPr>
           <w:rFonts w:ascii="Arial" w:hAnsi="Arial" w:cs="Arial"/>
           <w:color w:val="FF0000"/>
           <w:sz w:val="32"/>
           <w:szCs w:val="32"/>
         </w:rPr>
-      </w:pPr>
-      <w:r>
+        <w:t>Unlikely to be functional within timeframe, graphically intensive.</w:t>
+      </w:r>
+    </w:p>
+    <w:p>
+      <w:pPr>
+        <w:rPr>
+          <w:rFonts w:ascii="Abadi" w:hAnsi="Abadi" w:cs="Courier New"/>
+          <w:sz w:val="32"/>
+          <w:szCs w:val="32"/>
+        </w:rPr>
+      </w:pPr>
+      <w:r>
+        <w:rPr>
+          <w:rFonts w:ascii="Abadi" w:hAnsi="Abadi" w:cs="Courier New"/>
+          <w:sz w:val="32"/>
+          <w:szCs w:val="32"/>
+        </w:rPr>
+        <w:t xml:space="preserve">General interest </w:t>
+      </w:r>
+    </w:p>
+    <w:p>
+      <w:pPr>
+        <w:rPr>
+          <w:rFonts w:ascii="Abadi" w:hAnsi="Abadi"/>
+          <w:sz w:val="32"/>
+          <w:szCs w:val="32"/>
+        </w:rPr>
+      </w:pPr>
+      <w:r>
+        <w:rPr>
+          <w:rFonts w:ascii="Abadi" w:hAnsi="Abadi" w:cs="Courier New"/>
+          <w:sz w:val="32"/>
+          <w:szCs w:val="32"/>
+        </w:rPr>
+        <w:t>-</w:t>
+      </w:r>
+      <w:r>
+        <w:rPr>
+          <w:rFonts w:ascii="Abadi" w:hAnsi="Abadi" w:cs="Courier New"/>
+          <w:sz w:val="32"/>
+          <w:szCs w:val="32"/>
+        </w:rPr>
+        <w:t>Haptics</w:t>
+      </w:r>
+      <w:r>
+        <w:rPr>
+          <w:rFonts w:ascii="Abadi" w:hAnsi="Abadi"/>
+          <w:sz w:val="32"/>
+          <w:szCs w:val="32"/>
+        </w:rPr>
+        <w:t xml:space="preserve"> </w:t>
+      </w:r>
+    </w:p>
+    <w:p>
+      <w:pPr>
+        <w:rPr>
+          <w:rFonts w:ascii="Abadi" w:hAnsi="Abadi"/>
+          <w:sz w:val="32"/>
+          <w:szCs w:val="32"/>
+        </w:rPr>
+      </w:pPr>
+      <w:r>
+        <w:rPr>
+          <w:rFonts w:ascii="Abadi" w:hAnsi="Abadi"/>
+          <w:sz w:val="32"/>
+          <w:szCs w:val="32"/>
+        </w:rPr>
+        <w:t>-Sports Equipment</w:t>
+      </w:r>
+    </w:p>
+    <w:p>
+      <w:pPr>
+        <w:rPr>
+          <w:rFonts w:ascii="Abadi" w:hAnsi="Abadi" w:cs="Courier New"/>
+          <w:sz w:val="32"/>
+          <w:szCs w:val="32"/>
+        </w:rPr>
+      </w:pPr>
+      <w:r>
+        <w:rPr>
+          <w:rFonts w:ascii="Abadi" w:hAnsi="Abadi" w:cs="Courier New"/>
+          <w:sz w:val="32"/>
+          <w:szCs w:val="32"/>
+        </w:rPr>
+        <w:t xml:space="preserve">-Games </w:t>
+      </w:r>
+    </w:p>
+    <w:p>
+      <w:pPr>
+        <w:rPr>
+          <w:rFonts w:ascii="Abadi" w:hAnsi="Abadi" w:cs="Courier New"/>
+          <w:sz w:val="32"/>
+          <w:szCs w:val="32"/>
+        </w:rPr>
+      </w:pPr>
+      <w:r>
+        <w:rPr>
+          <w:rFonts w:ascii="Abadi" w:hAnsi="Abadi" w:cs="Courier New"/>
+          <w:sz w:val="32"/>
+          <w:szCs w:val="32"/>
+        </w:rPr>
+        <w:t>-Rehabilitation [example Parkinsons spoon, example sonar echolocation for the blind]</w:t>
+      </w:r>
+    </w:p>
+    <w:p>
+      <w:pPr>
         <w:rPr>
           <w:rFonts w:ascii="Arial" w:hAnsi="Arial" w:cs="Arial"/>
           <w:color w:val="FF0000"/>
           <w:sz w:val="32"/>
           <w:szCs w:val="32"/>
         </w:rPr>
-        <w:t>Unlikely to be functional within timeframe, graphically intensive.</w:t>
-      </w:r>
-    </w:p>
-    <w:p>
-      <w:pPr>
-        <w:rPr>
-          <w:rFonts w:ascii="Abadi" w:hAnsi="Abadi" w:cs="Courier New"/>
-          <w:sz w:val="32"/>
-          <w:szCs w:val="32"/>
-        </w:rPr>
-      </w:pPr>
-      <w:r>
-        <w:rPr>
-          <w:rFonts w:ascii="Abadi" w:hAnsi="Abadi" w:cs="Courier New"/>
-          <w:sz w:val="32"/>
-          <w:szCs w:val="32"/>
-        </w:rPr>
-        <w:t xml:space="preserve">General interest </w:t>
-      </w:r>
-    </w:p>
-    <w:p>
-      <w:pPr>
-        <w:rPr>
-          <w:rFonts w:ascii="Abadi" w:hAnsi="Abadi"/>
-          <w:sz w:val="32"/>
-          <w:szCs w:val="32"/>
-        </w:rPr>
-      </w:pPr>
-      <w:r>
-        <w:rPr>
-          <w:rFonts w:ascii="Abadi" w:hAnsi="Abadi" w:cs="Courier New"/>
-          <w:sz w:val="32"/>
-          <w:szCs w:val="32"/>
-        </w:rPr>
-        <w:t>-</w:t>
-      </w:r>
-      <w:r>
-        <w:rPr>
-          <w:rFonts w:ascii="Abadi" w:hAnsi="Abadi" w:cs="Courier New"/>
-          <w:sz w:val="32"/>
-          <w:szCs w:val="32"/>
-        </w:rPr>
-        <w:t>Haptics</w:t>
-      </w:r>
-      <w:r>
-        <w:rPr>
-          <w:rFonts w:ascii="Abadi" w:hAnsi="Abadi"/>
-          <w:sz w:val="32"/>
-          <w:szCs w:val="32"/>
-        </w:rPr>
-        <w:t xml:space="preserve"> </w:t>
-      </w:r>
-    </w:p>
-    <w:p>
-      <w:pPr>
-        <w:rPr>
-          <w:rFonts w:ascii="Abadi" w:hAnsi="Abadi"/>
-          <w:sz w:val="32"/>
-          <w:szCs w:val="32"/>
-        </w:rPr>
-      </w:pPr>
-      <w:r>
-        <w:rPr>
-          <w:rFonts w:ascii="Abadi" w:hAnsi="Abadi"/>
-          <w:sz w:val="32"/>
-          <w:szCs w:val="32"/>
-        </w:rPr>
-        <w:t>-Sports Equipment</w:t>
-      </w:r>
-    </w:p>
-    <w:p>
-      <w:pPr>
-        <w:rPr>
-          <w:rFonts w:ascii="Abadi" w:hAnsi="Abadi" w:cs="Courier New"/>
-          <w:sz w:val="32"/>
-          <w:szCs w:val="32"/>
-        </w:rPr>
-      </w:pPr>
-      <w:r>
-        <w:rPr>
-          <w:rFonts w:ascii="Abadi" w:hAnsi="Abadi" w:cs="Courier New"/>
-          <w:sz w:val="32"/>
-          <w:szCs w:val="32"/>
-        </w:rPr>
-        <w:t xml:space="preserve">-Games </w:t>
-      </w:r>
-    </w:p>
-    <w:p>
-      <w:pPr>
-        <w:rPr>
-          <w:rFonts w:ascii="Abadi" w:hAnsi="Abadi" w:cs="Courier New"/>
-          <w:sz w:val="32"/>
-          <w:szCs w:val="32"/>
-        </w:rPr>
-      </w:pPr>
-      <w:r>
-        <w:rPr>
-          <w:rFonts w:ascii="Abadi" w:hAnsi="Abadi" w:cs="Courier New"/>
-          <w:sz w:val="32"/>
-          <w:szCs w:val="32"/>
-        </w:rPr>
-        <w:t xml:space="preserve">-Rehabilitation [example </w:t>
-      </w:r>
-      <w:proofErr w:type="spellStart"/>
-      <w:r>
-        <w:rPr>
-          <w:rFonts w:ascii="Abadi" w:hAnsi="Abadi" w:cs="Courier New"/>
-          <w:sz w:val="32"/>
-          <w:szCs w:val="32"/>
-        </w:rPr>
-        <w:t>Parkinsons</w:t>
-      </w:r>
-      <w:proofErr w:type="spellEnd"/>
-      <w:r>
-        <w:rPr>
-          <w:rFonts w:ascii="Abadi" w:hAnsi="Abadi" w:cs="Courier New"/>
-          <w:sz w:val="32"/>
-          <w:szCs w:val="32"/>
-        </w:rPr>
-        <w:t xml:space="preserve"> spoon, example sonar echolocation for the blind]</w:t>
-      </w:r>
-    </w:p>
-    <w:p>
-      <w:pPr>
+      </w:pPr>
+      <w:r>
         <w:rPr>
           <w:rFonts w:ascii="Arial" w:hAnsi="Arial" w:cs="Arial"/>
           <w:color w:val="FF0000"/>
           <w:sz w:val="32"/>
           <w:szCs w:val="32"/>
         </w:rPr>
-      </w:pPr>
-      <w:r>
-        <w:rPr>
-          <w:rFonts w:ascii="Arial" w:hAnsi="Arial" w:cs="Arial"/>
-          <w:color w:val="FF0000"/>
-          <w:sz w:val="32"/>
-          <w:szCs w:val="32"/>
-        </w:rPr>
         <w:t>********************************************************</w:t>
       </w:r>
     </w:p>
@@ -1979,34 +1736,23 @@
           <w:sz w:val="32"/>
           <w:szCs w:val="32"/>
         </w:rPr>
-        <w:t xml:space="preserve">distilled ideas amounted to these </w:t>
-      </w:r>
-      <w:proofErr w:type="gramStart"/>
-      <w:r>
-        <w:rPr>
-          <w:rFonts w:cstheme="minorHAnsi"/>
-          <w:sz w:val="32"/>
-          <w:szCs w:val="32"/>
-        </w:rPr>
-        <w:t>concepts;</w:t>
-      </w:r>
-      <w:proofErr w:type="gramEnd"/>
-    </w:p>
-    <w:p>
-      <w:pPr>
-        <w:rPr>
-          <w:rFonts w:cstheme="minorHAnsi"/>
-          <w:sz w:val="32"/>
-          <w:szCs w:val="32"/>
-        </w:rPr>
-      </w:pPr>
-      <w:r>
-        <w:rPr>
-          <w:rFonts w:cstheme="minorHAnsi"/>
-          <w:sz w:val="32"/>
-          <w:szCs w:val="32"/>
-        </w:rPr>
-        <w:lastRenderedPageBreak/>
+        <w:t>distilled ideas amounted to these concepts;</w:t>
+      </w:r>
+    </w:p>
+    <w:p>
+      <w:pPr>
+        <w:rPr>
+          <w:rFonts w:cstheme="minorHAnsi"/>
+          <w:sz w:val="32"/>
+          <w:szCs w:val="32"/>
+        </w:rPr>
+      </w:pPr>
+      <w:r>
+        <w:rPr>
+          <w:rFonts w:cstheme="minorHAnsi"/>
+          <w:sz w:val="32"/>
+          <w:szCs w:val="32"/>
+        </w:rPr>
         <w:t xml:space="preserve">EMG sensors measuring exercise intensity </w:t>
       </w:r>
       <w:r>
@@ -2123,25 +1869,7 @@
           <w:sz w:val="32"/>
           <w:szCs w:val="32"/>
         </w:rPr>
-        <w:t xml:space="preserve">The team develops the shortlisted ideas, exploring the possibilities they represent before </w:t>
-      </w:r>
-      <w:proofErr w:type="gramStart"/>
-      <w:r>
-        <w:rPr>
-          <w:rFonts w:cstheme="minorHAnsi"/>
-          <w:sz w:val="32"/>
-          <w:szCs w:val="32"/>
-        </w:rPr>
-        <w:t>making a decision</w:t>
-      </w:r>
-      <w:proofErr w:type="gramEnd"/>
-      <w:r>
-        <w:rPr>
-          <w:rFonts w:cstheme="minorHAnsi"/>
-          <w:sz w:val="32"/>
-          <w:szCs w:val="32"/>
-        </w:rPr>
-        <w:t xml:space="preserve"> on which to pitch.</w:t>
+        <w:t>The team develops the shortlisted ideas, exploring the possibilities they represent before making a decision on which to pitch.</w:t>
       </w:r>
       <w:r>
         <w:rPr>
@@ -2170,10 +1898,137 @@
           <w:sz w:val="32"/>
           <w:szCs w:val="32"/>
         </w:rPr>
-        <w:t xml:space="preserve">EMG Sensors based </w:t>
-      </w:r>
-      <w:proofErr w:type="gramStart"/>
-      <w:r>
+        <w:t>EMG Sensors based projects;</w:t>
+      </w:r>
+    </w:p>
+    <w:p>
+      <w:pPr>
+        <w:rPr>
+          <w:rFonts w:cstheme="minorHAnsi"/>
+          <w:sz w:val="32"/>
+          <w:szCs w:val="32"/>
+        </w:rPr>
+      </w:pPr>
+      <w:r>
+        <w:rPr>
+          <w:rFonts w:cstheme="minorHAnsi"/>
+          <w:sz w:val="32"/>
+          <w:szCs w:val="32"/>
+        </w:rPr>
+        <w:t xml:space="preserve">Sensors measure the intensity of work done by muscles. Use these signals to measure exercise intensity or to control </w:t>
+      </w:r>
+      <w:r>
+        <w:rPr>
+          <w:rFonts w:cstheme="minorHAnsi"/>
+          <w:sz w:val="32"/>
+          <w:szCs w:val="32"/>
+        </w:rPr>
+        <w:t>graphical movement within a game.</w:t>
+      </w:r>
+    </w:p>
+    <w:p>
+      <w:pPr>
+        <w:rPr>
+          <w:rFonts w:cstheme="minorHAnsi"/>
+          <w:sz w:val="32"/>
+          <w:szCs w:val="32"/>
+        </w:rPr>
+      </w:pPr>
+      <w:r>
+        <w:rPr>
+          <w:rFonts w:cstheme="minorHAnsi"/>
+          <w:sz w:val="32"/>
+          <w:szCs w:val="32"/>
+        </w:rPr>
+        <w:t>A continuous runner game ‘on rails’, movements required at set points. Competitive games akin to fairground tests of strength.</w:t>
+      </w:r>
+    </w:p>
+    <w:p>
+      <w:pPr>
+        <w:rPr>
+          <w:rFonts w:cstheme="minorHAnsi"/>
+          <w:sz w:val="32"/>
+          <w:szCs w:val="32"/>
+        </w:rPr>
+      </w:pPr>
+      <w:r>
+        <w:rPr>
+          <w:rFonts w:cstheme="minorHAnsi"/>
+          <w:sz w:val="32"/>
+          <w:szCs w:val="32"/>
+        </w:rPr>
+        <w:lastRenderedPageBreak/>
+        <w:t>This application could be used in physical rehabilitation and for general health.</w:t>
+      </w:r>
+    </w:p>
+    <w:p>
+      <w:pPr>
+        <w:rPr>
+          <w:rFonts w:cstheme="minorHAnsi"/>
+          <w:sz w:val="32"/>
+          <w:szCs w:val="32"/>
+        </w:rPr>
+      </w:pPr>
+      <w:r>
+        <w:rPr>
+          <w:rFonts w:cstheme="minorHAnsi"/>
+          <w:sz w:val="32"/>
+          <w:szCs w:val="32"/>
+        </w:rPr>
+        <w:t>Issues; access to sensors for users, space requirements, problems with artifacts inherent in biosensor analysis, health and safety liabilities.</w:t>
+      </w:r>
+    </w:p>
+    <w:p>
+      <w:pPr>
+        <w:rPr>
+          <w:rFonts w:cstheme="minorHAnsi"/>
+          <w:sz w:val="32"/>
+          <w:szCs w:val="32"/>
+        </w:rPr>
+      </w:pPr>
+      <w:r>
+        <w:rPr>
+          <w:rFonts w:cstheme="minorHAnsi"/>
+          <w:sz w:val="32"/>
+          <w:szCs w:val="32"/>
+        </w:rPr>
+        <w:t xml:space="preserve">These concepts gained favourable responses from informal polling, though the issues of </w:t>
+      </w:r>
+      <w:r>
+        <w:rPr>
+          <w:rFonts w:cstheme="minorHAnsi"/>
+          <w:sz w:val="32"/>
+          <w:szCs w:val="32"/>
+        </w:rPr>
+        <w:t xml:space="preserve">designing and building hardware, </w:t>
+      </w:r>
+      <w:r>
+        <w:rPr>
+          <w:rFonts w:cstheme="minorHAnsi"/>
+          <w:sz w:val="32"/>
+          <w:szCs w:val="32"/>
+        </w:rPr>
+        <w:t>getting equipment to users</w:t>
+      </w:r>
+      <w:r>
+        <w:rPr>
+          <w:rFonts w:cstheme="minorHAnsi"/>
+          <w:sz w:val="32"/>
+          <w:szCs w:val="32"/>
+        </w:rPr>
+        <w:t>,</w:t>
+      </w:r>
+      <w:r>
+        <w:rPr>
+          <w:rFonts w:cstheme="minorHAnsi"/>
+          <w:sz w:val="32"/>
+          <w:szCs w:val="32"/>
+        </w:rPr>
+        <w:t xml:space="preserve"> and the liability issues meant this direction was deemed unsuitable.</w:t>
+      </w:r>
+    </w:p>
+    <w:p>
+      <w:pPr>
         <w:rPr>
           <w:rFonts w:cstheme="minorHAnsi"/>
           <w:b/>
@@ -2181,155 +2036,8 @@
           <w:sz w:val="32"/>
           <w:szCs w:val="32"/>
         </w:rPr>
-        <w:t>projects;</w:t>
-      </w:r>
-      <w:proofErr w:type="gramEnd"/>
-    </w:p>
-    <w:p>
-      <w:pPr>
-        <w:rPr>
-          <w:rFonts w:cstheme="minorHAnsi"/>
-          <w:sz w:val="32"/>
-          <w:szCs w:val="32"/>
-        </w:rPr>
-      </w:pPr>
-      <w:r>
-        <w:rPr>
-          <w:rFonts w:cstheme="minorHAnsi"/>
-          <w:sz w:val="32"/>
-          <w:szCs w:val="32"/>
-        </w:rPr>
-        <w:t xml:space="preserve">Sensors measure the intensity of work done by muscles. Use these signals to measure exercise intensity or to control </w:t>
-      </w:r>
-      <w:r>
-        <w:rPr>
-          <w:rFonts w:cstheme="minorHAnsi"/>
-          <w:sz w:val="32"/>
-          <w:szCs w:val="32"/>
-        </w:rPr>
-        <w:t>graphical movement within a game.</w:t>
-      </w:r>
-    </w:p>
-    <w:p>
-      <w:pPr>
-        <w:rPr>
-          <w:rFonts w:cstheme="minorHAnsi"/>
-          <w:sz w:val="32"/>
-          <w:szCs w:val="32"/>
-        </w:rPr>
-      </w:pPr>
-      <w:r>
-        <w:rPr>
-          <w:rFonts w:cstheme="minorHAnsi"/>
-          <w:sz w:val="32"/>
-          <w:szCs w:val="32"/>
-        </w:rPr>
-        <w:t>A continuous runner game ‘on rails’, movements required at set points. Competitive games akin to fairground tests of strength.</w:t>
-      </w:r>
-    </w:p>
-    <w:p>
-      <w:pPr>
-        <w:rPr>
-          <w:rFonts w:cstheme="minorHAnsi"/>
-          <w:sz w:val="32"/>
-          <w:szCs w:val="32"/>
-        </w:rPr>
-      </w:pPr>
-      <w:r>
-        <w:rPr>
-          <w:rFonts w:cstheme="minorHAnsi"/>
-          <w:sz w:val="32"/>
-          <w:szCs w:val="32"/>
-        </w:rPr>
-        <w:t>This application could be used in physical rehabilitation and for general health.</w:t>
-      </w:r>
-    </w:p>
-    <w:p>
-      <w:pPr>
-        <w:rPr>
-          <w:rFonts w:cstheme="minorHAnsi"/>
-          <w:sz w:val="32"/>
-          <w:szCs w:val="32"/>
-        </w:rPr>
-      </w:pPr>
-      <w:r>
-        <w:rPr>
-          <w:rFonts w:cstheme="minorHAnsi"/>
-          <w:sz w:val="32"/>
-          <w:szCs w:val="32"/>
-        </w:rPr>
-        <w:t xml:space="preserve">Issues; access to sensors for users, space requirements, problems with artifacts inherent in biosensor analysis, </w:t>
-      </w:r>
-      <w:proofErr w:type="gramStart"/>
-      <w:r>
-        <w:rPr>
-          <w:rFonts w:cstheme="minorHAnsi"/>
-          <w:sz w:val="32"/>
-          <w:szCs w:val="32"/>
-        </w:rPr>
-        <w:t>health</w:t>
-      </w:r>
-      <w:proofErr w:type="gramEnd"/>
-      <w:r>
-        <w:rPr>
-          <w:rFonts w:cstheme="minorHAnsi"/>
-          <w:sz w:val="32"/>
-          <w:szCs w:val="32"/>
-        </w:rPr>
-        <w:t xml:space="preserve"> and safety liabilities.</w:t>
-      </w:r>
-    </w:p>
-    <w:p>
-      <w:pPr>
-        <w:rPr>
-          <w:rFonts w:cstheme="minorHAnsi"/>
-          <w:sz w:val="32"/>
-          <w:szCs w:val="32"/>
-        </w:rPr>
-      </w:pPr>
-      <w:r>
-        <w:rPr>
-          <w:rFonts w:cstheme="minorHAnsi"/>
-          <w:sz w:val="32"/>
-          <w:szCs w:val="32"/>
-        </w:rPr>
-        <w:t xml:space="preserve">These concepts gained favourable responses from informal polling, though the issues of </w:t>
-      </w:r>
-      <w:r>
-        <w:rPr>
-          <w:rFonts w:cstheme="minorHAnsi"/>
-          <w:sz w:val="32"/>
-          <w:szCs w:val="32"/>
-        </w:rPr>
-        <w:t xml:space="preserve">designing and building hardware, </w:t>
-      </w:r>
-      <w:r>
-        <w:rPr>
-          <w:rFonts w:cstheme="minorHAnsi"/>
-          <w:sz w:val="32"/>
-          <w:szCs w:val="32"/>
-        </w:rPr>
-        <w:t>getting equipment to users</w:t>
-      </w:r>
-      <w:r>
-        <w:rPr>
-          <w:rFonts w:cstheme="minorHAnsi"/>
-          <w:sz w:val="32"/>
-          <w:szCs w:val="32"/>
-        </w:rPr>
-        <w:t>,</w:t>
-      </w:r>
-      <w:r>
-        <w:rPr>
-          <w:rFonts w:cstheme="minorHAnsi"/>
-          <w:sz w:val="32"/>
-          <w:szCs w:val="32"/>
-        </w:rPr>
-        <w:t xml:space="preserve"> and the liability issues meant this direction was deemed unsuitable.</w:t>
-      </w:r>
-    </w:p>
-    <w:p>
-      <w:pPr>
+      </w:pPr>
+      <w:r>
         <w:rPr>
           <w:rFonts w:cstheme="minorHAnsi"/>
           <w:b/>
@@ -2337,8 +2045,168 @@
           <w:sz w:val="32"/>
           <w:szCs w:val="32"/>
         </w:rPr>
-      </w:pPr>
-      <w:r>
+        <w:t>Movement tracking gamified;</w:t>
+      </w:r>
+    </w:p>
+    <w:p>
+      <w:pPr>
+        <w:rPr>
+          <w:rFonts w:cstheme="minorHAnsi"/>
+          <w:sz w:val="32"/>
+          <w:szCs w:val="32"/>
+        </w:rPr>
+      </w:pPr>
+      <w:r>
+        <w:rPr>
+          <w:rFonts w:cstheme="minorHAnsi"/>
+          <w:sz w:val="32"/>
+          <w:szCs w:val="32"/>
+        </w:rPr>
+        <w:t>Vs Spell – a wand has its movement tracked as the players perform certain motions to cast spells. Multiplayer game.</w:t>
+      </w:r>
+    </w:p>
+    <w:p>
+      <w:pPr>
+        <w:rPr>
+          <w:rFonts w:cstheme="minorHAnsi"/>
+          <w:sz w:val="32"/>
+          <w:szCs w:val="32"/>
+        </w:rPr>
+      </w:pPr>
+      <w:r>
+        <w:rPr>
+          <w:rFonts w:cstheme="minorHAnsi"/>
+          <w:sz w:val="32"/>
+          <w:szCs w:val="32"/>
+        </w:rPr>
+        <w:t xml:space="preserve">A battle of magic where players can cast offensive spells at each other in game, or try and dispel the opponents magic. </w:t>
+      </w:r>
+    </w:p>
+    <w:p>
+      <w:pPr>
+        <w:rPr>
+          <w:rFonts w:cstheme="minorHAnsi"/>
+          <w:sz w:val="32"/>
+          <w:szCs w:val="32"/>
+        </w:rPr>
+      </w:pPr>
+      <w:r>
+        <w:rPr>
+          <w:rFonts w:cstheme="minorHAnsi"/>
+          <w:sz w:val="32"/>
+          <w:szCs w:val="32"/>
+        </w:rPr>
+        <w:t xml:space="preserve">This application </w:t>
+      </w:r>
+      <w:r>
+        <w:rPr>
+          <w:rFonts w:cstheme="minorHAnsi"/>
+          <w:sz w:val="32"/>
+          <w:szCs w:val="32"/>
+        </w:rPr>
+        <w:t xml:space="preserve">could be used for </w:t>
+      </w:r>
+      <w:r>
+        <w:rPr>
+          <w:rFonts w:cstheme="minorHAnsi"/>
+          <w:sz w:val="32"/>
+          <w:szCs w:val="32"/>
+        </w:rPr>
+        <w:t>fine motor skills rehab or pure entertainment.</w:t>
+      </w:r>
+      <w:r>
+        <w:rPr>
+          <w:rFonts w:cstheme="minorHAnsi"/>
+          <w:sz w:val="32"/>
+          <w:szCs w:val="32"/>
+        </w:rPr>
+        <w:t xml:space="preserve"> </w:t>
+      </w:r>
+    </w:p>
+    <w:p>
+      <w:pPr>
+        <w:rPr>
+          <w:rFonts w:cstheme="minorHAnsi"/>
+          <w:sz w:val="32"/>
+          <w:szCs w:val="32"/>
+        </w:rPr>
+      </w:pPr>
+      <w:r>
+        <w:rPr>
+          <w:rFonts w:cstheme="minorHAnsi"/>
+          <w:sz w:val="32"/>
+          <w:szCs w:val="32"/>
+        </w:rPr>
+        <w:t xml:space="preserve">Issues; this concept would require hardware design and creation </w:t>
+      </w:r>
+      <w:r>
+        <w:rPr>
+          <w:rFonts w:cstheme="minorHAnsi"/>
+          <w:sz w:val="32"/>
+          <w:szCs w:val="32"/>
+        </w:rPr>
+        <w:t>and may need network capabilities to function</w:t>
+      </w:r>
+      <w:r>
+        <w:rPr>
+          <w:rFonts w:cstheme="minorHAnsi"/>
+          <w:sz w:val="32"/>
+          <w:szCs w:val="32"/>
+        </w:rPr>
+        <w:t xml:space="preserve">. </w:t>
+      </w:r>
+    </w:p>
+    <w:p>
+      <w:pPr>
+        <w:rPr>
+          <w:rFonts w:cstheme="minorHAnsi"/>
+          <w:sz w:val="32"/>
+          <w:szCs w:val="32"/>
+        </w:rPr>
+      </w:pPr>
+      <w:r>
+        <w:rPr>
+          <w:rFonts w:cstheme="minorHAnsi"/>
+          <w:sz w:val="32"/>
+          <w:szCs w:val="32"/>
+        </w:rPr>
+        <w:t xml:space="preserve">This application also did well with polling but </w:t>
+      </w:r>
+      <w:r>
+        <w:rPr>
+          <w:rFonts w:cstheme="minorHAnsi"/>
+          <w:sz w:val="32"/>
+          <w:szCs w:val="32"/>
+        </w:rPr>
+        <w:t xml:space="preserve">to be a genuinely fun and useful game, there would be a degree of </w:t>
+      </w:r>
+      <w:r>
+        <w:rPr>
+          <w:rFonts w:cstheme="minorHAnsi"/>
+          <w:sz w:val="32"/>
+          <w:szCs w:val="32"/>
+        </w:rPr>
+        <w:t>complexity required that may not be possible in the timeframe</w:t>
+      </w:r>
+      <w:r>
+        <w:rPr>
+          <w:rFonts w:cstheme="minorHAnsi"/>
+          <w:sz w:val="32"/>
+          <w:szCs w:val="32"/>
+        </w:rPr>
+        <w:t xml:space="preserve"> given. Couch-based multiplayer games </w:t>
+      </w:r>
+      <w:r>
+        <w:rPr>
+          <w:rFonts w:cstheme="minorHAnsi"/>
+          <w:sz w:val="32"/>
+          <w:szCs w:val="32"/>
+        </w:rPr>
+        <w:t>are less attractive during COVID.</w:t>
+      </w:r>
+    </w:p>
+    <w:p>
+      <w:pPr>
         <w:rPr>
           <w:rFonts w:cstheme="minorHAnsi"/>
           <w:b/>
@@ -2346,9 +2214,7 @@
           <w:sz w:val="32"/>
           <w:szCs w:val="32"/>
         </w:rPr>
-        <w:t xml:space="preserve">Movement tracking </w:t>
-      </w:r>
-      <w:proofErr w:type="gramStart"/>
+      </w:pPr>
       <w:r>
         <w:rPr>
           <w:rFonts w:cstheme="minorHAnsi"/>
@@ -2357,60 +2223,49 @@
           <w:sz w:val="32"/>
           <w:szCs w:val="32"/>
         </w:rPr>
-        <w:t>gamified;</w:t>
-      </w:r>
-      <w:proofErr w:type="gramEnd"/>
-    </w:p>
-    <w:p>
-      <w:pPr>
-        <w:rPr>
-          <w:rFonts w:cstheme="minorHAnsi"/>
-          <w:sz w:val="32"/>
-          <w:szCs w:val="32"/>
-        </w:rPr>
-      </w:pPr>
-      <w:r>
-        <w:rPr>
-          <w:rFonts w:cstheme="minorHAnsi"/>
-          <w:sz w:val="32"/>
-          <w:szCs w:val="32"/>
-        </w:rPr>
-        <w:t>Vs Spell – a wand has its movement tracked as the players perform certain motions to cast spells. Multiplayer game.</w:t>
-      </w:r>
-    </w:p>
-    <w:p>
-      <w:pPr>
-        <w:rPr>
-          <w:rFonts w:cstheme="minorHAnsi"/>
-          <w:sz w:val="32"/>
-          <w:szCs w:val="32"/>
-        </w:rPr>
-      </w:pPr>
-      <w:r>
-        <w:rPr>
-          <w:rFonts w:cstheme="minorHAnsi"/>
-          <w:sz w:val="32"/>
-          <w:szCs w:val="32"/>
-        </w:rPr>
-        <w:t xml:space="preserve">A battle of magic where players can cast offensive spells at each other in </w:t>
-      </w:r>
-      <w:proofErr w:type="gramStart"/>
-      <w:r>
-        <w:rPr>
-          <w:rFonts w:cstheme="minorHAnsi"/>
-          <w:sz w:val="32"/>
-          <w:szCs w:val="32"/>
-        </w:rPr>
-        <w:t>game, or</w:t>
-      </w:r>
-      <w:proofErr w:type="gramEnd"/>
-      <w:r>
-        <w:rPr>
-          <w:rFonts w:cstheme="minorHAnsi"/>
-          <w:sz w:val="32"/>
-          <w:szCs w:val="32"/>
-        </w:rPr>
-        <w:t xml:space="preserve"> try and dispel the opponents magic. </w:t>
+        <w:t>Identification of sound based projects;</w:t>
+      </w:r>
+    </w:p>
+    <w:p>
+      <w:pPr>
+        <w:rPr>
+          <w:rFonts w:cstheme="minorHAnsi"/>
+          <w:sz w:val="32"/>
+          <w:szCs w:val="32"/>
+        </w:rPr>
+      </w:pPr>
+      <w:r>
+        <w:rPr>
+          <w:rFonts w:cstheme="minorHAnsi"/>
+          <w:sz w:val="32"/>
+          <w:szCs w:val="32"/>
+        </w:rPr>
+        <w:t>Spellsingers – musical phrases used to generate ‘spells’ within game</w:t>
+      </w:r>
+      <w:r>
+        <w:rPr>
+          <w:rFonts w:cstheme="minorHAnsi"/>
+          <w:sz w:val="32"/>
+          <w:szCs w:val="32"/>
+        </w:rPr>
+        <w:t>.</w:t>
+      </w:r>
+    </w:p>
+    <w:p>
+      <w:pPr>
+        <w:rPr>
+          <w:rFonts w:cstheme="minorHAnsi"/>
+          <w:sz w:val="32"/>
+          <w:szCs w:val="32"/>
+        </w:rPr>
+      </w:pPr>
+      <w:r>
+        <w:rPr>
+          <w:rFonts w:cstheme="minorHAnsi"/>
+          <w:sz w:val="32"/>
+          <w:szCs w:val="32"/>
+        </w:rPr>
+        <w:t>This concept was refined, whole musical phrases were likely to be too complex to identify so moved to;</w:t>
       </w:r>
     </w:p>
     <w:p>
@@ -2428,23 +2283,15 @@
           <w:szCs w:val="32"/>
         </w:rPr>
         <w:lastRenderedPageBreak/>
-        <w:t xml:space="preserve">This application </w:t>
-      </w:r>
-      <w:r>
-        <w:rPr>
-          <w:rFonts w:cstheme="minorHAnsi"/>
-          <w:sz w:val="32"/>
-          <w:szCs w:val="32"/>
-        </w:rPr>
-        <w:t xml:space="preserve">could be used for </w:t>
-      </w:r>
-      <w:r>
-        <w:rPr>
-          <w:rFonts w:cstheme="minorHAnsi"/>
-          <w:sz w:val="32"/>
-          <w:szCs w:val="32"/>
-        </w:rPr>
-        <w:t>fine motor skills rehab or pure entertainment.</w:t>
+        <w:t xml:space="preserve">Note identification </w:t>
+      </w:r>
+      <w:r>
+        <w:rPr>
+          <w:rFonts w:cstheme="minorHAnsi"/>
+          <w:sz w:val="32"/>
+          <w:szCs w:val="32"/>
+        </w:rPr>
+        <w:t>– certain sound frequencies identified to train musicians to hear notes by ear and reproduce them. As a ‘Simon Says’ game or to control sprites within a game.</w:t>
       </w:r>
       <w:r>
         <w:rPr>
@@ -2463,88 +2310,13 @@
           <w:szCs w:val="32"/>
         </w:rPr>
       </w:pPr>
-      <w:proofErr w:type="gramStart"/>
-      <w:r>
-        <w:rPr>
-          <w:rFonts w:cstheme="minorHAnsi"/>
-          <w:sz w:val="32"/>
-          <w:szCs w:val="32"/>
-        </w:rPr>
-        <w:t>Issues;</w:t>
-      </w:r>
-      <w:proofErr w:type="gramEnd"/>
-      <w:r>
-        <w:rPr>
-          <w:rFonts w:cstheme="minorHAnsi"/>
-          <w:sz w:val="32"/>
-          <w:szCs w:val="32"/>
-        </w:rPr>
-        <w:t xml:space="preserve"> this concept would require hardware design and creation </w:t>
-      </w:r>
-      <w:r>
-        <w:rPr>
-          <w:rFonts w:cstheme="minorHAnsi"/>
-          <w:sz w:val="32"/>
-          <w:szCs w:val="32"/>
-        </w:rPr>
-        <w:t>and may need network capabilities to function</w:t>
-      </w:r>
-      <w:r>
-        <w:rPr>
-          <w:rFonts w:cstheme="minorHAnsi"/>
-          <w:sz w:val="32"/>
-          <w:szCs w:val="32"/>
-        </w:rPr>
-        <w:t xml:space="preserve">. </w:t>
-      </w:r>
-    </w:p>
-    <w:p>
-      <w:pPr>
-        <w:rPr>
-          <w:rFonts w:cstheme="minorHAnsi"/>
-          <w:sz w:val="32"/>
-          <w:szCs w:val="32"/>
-        </w:rPr>
-      </w:pPr>
-      <w:r>
-        <w:rPr>
-          <w:rFonts w:cstheme="minorHAnsi"/>
-          <w:sz w:val="32"/>
-          <w:szCs w:val="32"/>
-        </w:rPr>
-        <w:t xml:space="preserve">This application also did well with polling but </w:t>
-      </w:r>
-      <w:r>
-        <w:rPr>
-          <w:rFonts w:cstheme="minorHAnsi"/>
-          <w:sz w:val="32"/>
-          <w:szCs w:val="32"/>
-        </w:rPr>
-        <w:t xml:space="preserve">to be a genuinely fun and useful game, there would be a degree of </w:t>
-      </w:r>
-      <w:r>
-        <w:rPr>
-          <w:rFonts w:cstheme="minorHAnsi"/>
-          <w:sz w:val="32"/>
-          <w:szCs w:val="32"/>
-        </w:rPr>
-        <w:t>complexity required that may not be possible in the timeframe</w:t>
-      </w:r>
-      <w:r>
-        <w:rPr>
-          <w:rFonts w:cstheme="minorHAnsi"/>
-          <w:sz w:val="32"/>
-          <w:szCs w:val="32"/>
-        </w:rPr>
-        <w:t xml:space="preserve"> given. Couch-based multiplayer games </w:t>
-      </w:r>
-      <w:r>
-        <w:rPr>
-          <w:rFonts w:cstheme="minorHAnsi"/>
-          <w:sz w:val="32"/>
-          <w:szCs w:val="32"/>
-        </w:rPr>
-        <w:t>are less attractive during COVID.</w:t>
+      <w:r>
+        <w:rPr>
+          <w:rFonts w:cstheme="minorHAnsi"/>
+          <w:sz w:val="32"/>
+          <w:szCs w:val="32"/>
+        </w:rPr>
+        <w:t>Polling suggested this could be useful for musicians in training and generated some good interest. The concept was further developed to install more motive and impetus to the player of the game by introducing a story. The player would be involved in a spaceship chase, the correct playing of the note would mean gaining on the quarry and an incorrect note loss of ground.</w:t>
       </w:r>
     </w:p>
     <w:p>
@@ -2565,9 +2337,8 @@
           <w:sz w:val="32"/>
           <w:szCs w:val="32"/>
         </w:rPr>
-        <w:t xml:space="preserve">Identification of sound based </w:t>
-      </w:r>
-      <w:proofErr w:type="gramStart"/>
+        <w:t xml:space="preserve">Stage 4 Deliver  </w:t>
+      </w:r>
       <w:r>
         <w:rPr>
           <w:rFonts w:cstheme="minorHAnsi"/>
@@ -2576,35 +2347,315 @@
           <w:sz w:val="32"/>
           <w:szCs w:val="32"/>
         </w:rPr>
-        <w:t>projects;</w:t>
-      </w:r>
-      <w:proofErr w:type="gramEnd"/>
-    </w:p>
-    <w:p>
-      <w:pPr>
-        <w:rPr>
-          <w:rFonts w:cstheme="minorHAnsi"/>
-          <w:sz w:val="32"/>
-          <w:szCs w:val="32"/>
-        </w:rPr>
-      </w:pPr>
-      <w:proofErr w:type="spellStart"/>
-      <w:r>
-        <w:rPr>
-          <w:rFonts w:cstheme="minorHAnsi"/>
-          <w:sz w:val="32"/>
-          <w:szCs w:val="32"/>
-        </w:rPr>
-        <w:t>Spellsingers</w:t>
-      </w:r>
-      <w:proofErr w:type="spellEnd"/>
-      <w:r>
-        <w:rPr>
-          <w:rFonts w:cstheme="minorHAnsi"/>
-          <w:sz w:val="32"/>
-          <w:szCs w:val="32"/>
-        </w:rPr>
-        <w:t xml:space="preserve"> – musical phrases used to generate ‘spells’ within game</w:t>
+        <w:t>(decide on method and firm first design concept)-</w:t>
+      </w:r>
+    </w:p>
+    <w:p>
+      <w:pPr>
+        <w:rPr>
+          <w:rFonts w:cstheme="minorHAnsi"/>
+          <w:sz w:val="32"/>
+          <w:szCs w:val="32"/>
+        </w:rPr>
+      </w:pPr>
+      <w:r>
+        <w:rPr>
+          <w:rFonts w:cstheme="minorHAnsi"/>
+          <w:sz w:val="32"/>
+          <w:szCs w:val="32"/>
+        </w:rPr>
+        <w:t xml:space="preserve">The </w:t>
+      </w:r>
+      <w:r>
+        <w:rPr>
+          <w:rFonts w:cstheme="minorHAnsi"/>
+          <w:sz w:val="32"/>
+          <w:szCs w:val="32"/>
+        </w:rPr>
+        <w:t>concept which was decided</w:t>
+      </w:r>
+      <w:r>
+        <w:rPr>
+          <w:rFonts w:cstheme="minorHAnsi"/>
+          <w:sz w:val="32"/>
+          <w:szCs w:val="32"/>
+        </w:rPr>
+        <w:t xml:space="preserve"> to move forward with is the </w:t>
+      </w:r>
+      <w:r>
+        <w:rPr>
+          <w:rFonts w:cstheme="minorHAnsi"/>
+          <w:sz w:val="32"/>
+          <w:szCs w:val="32"/>
+        </w:rPr>
+        <w:t>sound</w:t>
+      </w:r>
+      <w:r>
+        <w:rPr>
+          <w:rFonts w:cstheme="minorHAnsi"/>
+          <w:sz w:val="32"/>
+          <w:szCs w:val="32"/>
+        </w:rPr>
+        <w:t xml:space="preserve"> identification </w:t>
+      </w:r>
+      <w:r>
+        <w:rPr>
+          <w:rFonts w:cstheme="minorHAnsi"/>
+          <w:sz w:val="32"/>
+          <w:szCs w:val="32"/>
+        </w:rPr>
+        <w:t xml:space="preserve">game. </w:t>
+      </w:r>
+      <w:r>
+        <w:rPr>
+          <w:rFonts w:cstheme="minorHAnsi"/>
+          <w:sz w:val="32"/>
+          <w:szCs w:val="32"/>
+        </w:rPr>
+        <w:t>Refined into a note identification process</w:t>
+      </w:r>
+      <w:r>
+        <w:rPr>
+          <w:rFonts w:cstheme="minorHAnsi"/>
+          <w:sz w:val="32"/>
+          <w:szCs w:val="32"/>
+        </w:rPr>
+        <w:t xml:space="preserve">. This basic concept would be achievable and had multiple </w:t>
+      </w:r>
+      <w:r>
+        <w:rPr>
+          <w:rFonts w:cstheme="minorHAnsi"/>
+          <w:sz w:val="32"/>
+          <w:szCs w:val="32"/>
+        </w:rPr>
+        <w:t>pivot</w:t>
+      </w:r>
+      <w:r>
+        <w:rPr>
+          <w:rFonts w:cstheme="minorHAnsi"/>
+          <w:sz w:val="32"/>
+          <w:szCs w:val="32"/>
+        </w:rPr>
+        <w:t xml:space="preserve"> possibilities </w:t>
+      </w:r>
+      <w:r>
+        <w:rPr>
+          <w:rFonts w:cstheme="minorHAnsi"/>
+          <w:sz w:val="32"/>
+          <w:szCs w:val="32"/>
+        </w:rPr>
+        <w:t>past the simple game available to develop.</w:t>
+      </w:r>
+      <w:r>
+        <w:rPr>
+          <w:rFonts w:cstheme="minorHAnsi"/>
+          <w:sz w:val="32"/>
+          <w:szCs w:val="32"/>
+        </w:rPr>
+        <w:t xml:space="preserve"> </w:t>
+      </w:r>
+    </w:p>
+    <w:p>
+      <w:pPr>
+        <w:rPr>
+          <w:rFonts w:cstheme="minorHAnsi"/>
+          <w:sz w:val="32"/>
+          <w:szCs w:val="32"/>
+        </w:rPr>
+      </w:pPr>
+      <w:r>
+        <w:rPr>
+          <w:rFonts w:cstheme="minorHAnsi"/>
+          <w:sz w:val="32"/>
+          <w:szCs w:val="32"/>
+        </w:rPr>
+        <w:t xml:space="preserve">A game loop would be designed which offered an example note and listened for </w:t>
+      </w:r>
+      <w:r>
+        <w:rPr>
+          <w:rFonts w:cstheme="minorHAnsi"/>
+          <w:sz w:val="32"/>
+          <w:szCs w:val="32"/>
+        </w:rPr>
+        <w:t xml:space="preserve">the same note to be provided by the player. If the program </w:t>
+      </w:r>
+      <w:r>
+        <w:rPr>
+          <w:rFonts w:cstheme="minorHAnsi"/>
+          <w:sz w:val="32"/>
+          <w:szCs w:val="32"/>
+        </w:rPr>
+        <w:t>identifies that the correct note has been played then a positive action is taken, if it is incorrect then a negative</w:t>
+      </w:r>
+      <w:r>
+        <w:rPr>
+          <w:rFonts w:cstheme="minorHAnsi"/>
+          <w:sz w:val="32"/>
+          <w:szCs w:val="32"/>
+        </w:rPr>
+        <w:t xml:space="preserve">. </w:t>
+      </w:r>
+    </w:p>
+    <w:p>
+      <w:pPr>
+        <w:rPr>
+          <w:rFonts w:cstheme="minorHAnsi"/>
+          <w:sz w:val="32"/>
+          <w:szCs w:val="32"/>
+        </w:rPr>
+      </w:pPr>
+      <w:r>
+        <w:rPr>
+          <w:rFonts w:cstheme="minorHAnsi"/>
+          <w:sz w:val="32"/>
+          <w:szCs w:val="32"/>
+        </w:rPr>
+        <w:t xml:space="preserve">The Sound Pirates game was pitched </w:t>
+      </w:r>
+      <w:r>
+        <w:rPr>
+          <w:rFonts w:cstheme="minorHAnsi"/>
+          <w:sz w:val="32"/>
+          <w:szCs w:val="32"/>
+        </w:rPr>
+        <w:t>as the project</w:t>
+      </w:r>
+      <w:r>
+        <w:rPr>
+          <w:rFonts w:cstheme="minorHAnsi"/>
+          <w:sz w:val="32"/>
+          <w:szCs w:val="32"/>
+        </w:rPr>
+        <w:t xml:space="preserve">, the </w:t>
+      </w:r>
+      <w:r>
+        <w:rPr>
+          <w:rFonts w:cstheme="minorHAnsi"/>
+          <w:sz w:val="32"/>
+          <w:szCs w:val="32"/>
+        </w:rPr>
+        <w:t xml:space="preserve">basic spaceship chase chosen as the basis for the game the team would develop. </w:t>
+      </w:r>
+      <w:r>
+        <w:rPr>
+          <w:rFonts w:cstheme="minorHAnsi"/>
+          <w:sz w:val="32"/>
+          <w:szCs w:val="32"/>
+        </w:rPr>
+        <w:t xml:space="preserve">The game would require a raspberry pi and a soundcard to work, with audio in and outputs, but these are </w:t>
+      </w:r>
+      <w:r>
+        <w:rPr>
+          <w:rFonts w:cstheme="minorHAnsi"/>
+          <w:sz w:val="32"/>
+          <w:szCs w:val="32"/>
+        </w:rPr>
+        <w:t xml:space="preserve">common and inexpensive. The </w:t>
+      </w:r>
+      <w:r>
+        <w:rPr>
+          <w:rFonts w:cstheme="minorHAnsi"/>
+          <w:sz w:val="32"/>
+          <w:szCs w:val="32"/>
+        </w:rPr>
+        <w:t xml:space="preserve">primary </w:t>
+      </w:r>
+      <w:r>
+        <w:rPr>
+          <w:rFonts w:cstheme="minorHAnsi"/>
+          <w:sz w:val="32"/>
+          <w:szCs w:val="32"/>
+        </w:rPr>
+        <w:t xml:space="preserve">target market </w:t>
+      </w:r>
+      <w:r>
+        <w:rPr>
+          <w:rFonts w:cstheme="minorHAnsi"/>
+          <w:sz w:val="32"/>
+          <w:szCs w:val="32"/>
+        </w:rPr>
+        <w:t xml:space="preserve">would be </w:t>
+      </w:r>
+      <w:r>
+        <w:rPr>
+          <w:rFonts w:cstheme="minorHAnsi"/>
+          <w:sz w:val="32"/>
+          <w:szCs w:val="32"/>
+        </w:rPr>
+        <w:t xml:space="preserve">musicians and singers in training, with a secondary </w:t>
+      </w:r>
+      <w:r>
+        <w:rPr>
+          <w:rFonts w:cstheme="minorHAnsi"/>
+          <w:sz w:val="32"/>
+          <w:szCs w:val="32"/>
+        </w:rPr>
+        <w:t>market of general gamers.</w:t>
+      </w:r>
+    </w:p>
+    <w:p>
+      <w:pPr>
+        <w:rPr>
+          <w:rFonts w:cstheme="minorHAnsi"/>
+          <w:sz w:val="32"/>
+          <w:szCs w:val="32"/>
+        </w:rPr>
+      </w:pPr>
+      <w:r>
+        <w:rPr>
+          <w:rFonts w:cstheme="minorHAnsi"/>
+          <w:sz w:val="32"/>
+          <w:szCs w:val="32"/>
+        </w:rPr>
+        <w:t>T</w:t>
+      </w:r>
+      <w:r>
+        <w:rPr>
+          <w:rFonts w:cstheme="minorHAnsi"/>
+          <w:sz w:val="32"/>
+          <w:szCs w:val="32"/>
+        </w:rPr>
+        <w:t xml:space="preserve">he game was developed </w:t>
+      </w:r>
+      <w:r>
+        <w:rPr>
+          <w:rFonts w:cstheme="minorHAnsi"/>
+          <w:sz w:val="32"/>
+          <w:szCs w:val="32"/>
+        </w:rPr>
+        <w:t xml:space="preserve">to recognise a select </w:t>
+      </w:r>
+      <w:r>
+        <w:rPr>
+          <w:rFonts w:cstheme="minorHAnsi"/>
+          <w:sz w:val="32"/>
+          <w:szCs w:val="32"/>
+        </w:rPr>
+        <w:t>range of notes at first, but it</w:t>
+      </w:r>
+      <w:r>
+        <w:rPr>
+          <w:rFonts w:cstheme="minorHAnsi"/>
+          <w:sz w:val="32"/>
+          <w:szCs w:val="32"/>
+        </w:rPr>
+        <w:t xml:space="preserve"> could be altered to train not just the traditional </w:t>
+      </w:r>
+      <w:r>
+        <w:rPr>
+          <w:rFonts w:cstheme="minorHAnsi"/>
+          <w:sz w:val="32"/>
+          <w:szCs w:val="32"/>
+        </w:rPr>
+        <w:t xml:space="preserve">notes but microtonal notes and non-traditional </w:t>
+      </w:r>
+      <w:r>
+        <w:rPr>
+          <w:rFonts w:cstheme="minorHAnsi"/>
+          <w:sz w:val="32"/>
+          <w:szCs w:val="32"/>
+        </w:rPr>
+        <w:t>scales</w:t>
       </w:r>
       <w:r>
         <w:rPr>
@@ -2614,266 +2665,47 @@
         </w:rPr>
         <w:t>.</w:t>
       </w:r>
-    </w:p>
-    <w:p>
-      <w:pPr>
-        <w:rPr>
-          <w:rFonts w:cstheme="minorHAnsi"/>
-          <w:sz w:val="32"/>
-          <w:szCs w:val="32"/>
-        </w:rPr>
-      </w:pPr>
-      <w:r>
-        <w:rPr>
-          <w:rFonts w:cstheme="minorHAnsi"/>
-          <w:sz w:val="32"/>
-          <w:szCs w:val="32"/>
-        </w:rPr>
-        <w:t xml:space="preserve">This concept was refined, whole musical phrases were likely to be too complex to identify so moved </w:t>
-      </w:r>
-      <w:proofErr w:type="gramStart"/>
-      <w:r>
-        <w:rPr>
-          <w:rFonts w:cstheme="minorHAnsi"/>
-          <w:sz w:val="32"/>
-          <w:szCs w:val="32"/>
-        </w:rPr>
-        <w:t>to;</w:t>
-      </w:r>
-      <w:proofErr w:type="gramEnd"/>
-    </w:p>
-    <w:p>
-      <w:pPr>
-        <w:rPr>
-          <w:rFonts w:cstheme="minorHAnsi"/>
-          <w:sz w:val="32"/>
-          <w:szCs w:val="32"/>
-        </w:rPr>
-      </w:pPr>
-      <w:r>
-        <w:rPr>
-          <w:rFonts w:cstheme="minorHAnsi"/>
-          <w:sz w:val="32"/>
-          <w:szCs w:val="32"/>
-        </w:rPr>
-        <w:t xml:space="preserve">Note identification </w:t>
-      </w:r>
-      <w:r>
-        <w:rPr>
-          <w:rFonts w:cstheme="minorHAnsi"/>
-          <w:sz w:val="32"/>
-          <w:szCs w:val="32"/>
-        </w:rPr>
-        <w:t>– certain sound frequencies identified to train musicians to hear notes by ear and reproduce them. As a ‘Simon Says’ game or to control sprites within a game.</w:t>
-      </w:r>
-      <w:r>
-        <w:rPr>
-          <w:rFonts w:cstheme="minorHAnsi"/>
-          <w:sz w:val="32"/>
-          <w:szCs w:val="32"/>
-        </w:rPr>
-        <w:t xml:space="preserve"> </w:t>
-      </w:r>
-    </w:p>
-    <w:p>
-      <w:pPr>
-        <w:rPr>
-          <w:rFonts w:cstheme="minorHAnsi"/>
-          <w:sz w:val="32"/>
-          <w:szCs w:val="32"/>
-        </w:rPr>
-      </w:pPr>
-      <w:r>
-        <w:rPr>
-          <w:rFonts w:cstheme="minorHAnsi"/>
-          <w:sz w:val="32"/>
-          <w:szCs w:val="32"/>
-        </w:rPr>
-        <w:t>Polling suggested this could be useful for musicians in training and generated some good interest. The concept was further developed to install more motive and impetus to the player of the game by introducing a story. The player would be involved in a spaceship chase, the correct playing of the note would mean gaining on the quarry and an incorrect note loss of ground.</w:t>
-      </w:r>
-    </w:p>
-    <w:p>
-      <w:pPr>
-        <w:rPr>
-          <w:rFonts w:cstheme="minorHAnsi"/>
-          <w:b/>
-          <w:bCs/>
-          <w:sz w:val="32"/>
-          <w:szCs w:val="32"/>
-        </w:rPr>
-      </w:pPr>
-      <w:r>
-        <w:rPr>
-          <w:rFonts w:cstheme="minorHAnsi"/>
-          <w:b/>
-          <w:bCs/>
-          <w:sz w:val="32"/>
-          <w:szCs w:val="32"/>
-        </w:rPr>
-        <w:t xml:space="preserve">Stage 4 </w:t>
-      </w:r>
-      <w:proofErr w:type="gramStart"/>
-      <w:r>
-        <w:rPr>
-          <w:rFonts w:cstheme="minorHAnsi"/>
-          <w:b/>
-          <w:bCs/>
-          <w:sz w:val="32"/>
-          <w:szCs w:val="32"/>
-        </w:rPr>
-        <w:t xml:space="preserve">Deliver  </w:t>
-      </w:r>
-      <w:r>
-        <w:rPr>
-          <w:rFonts w:cstheme="minorHAnsi"/>
-          <w:b/>
-          <w:bCs/>
-          <w:sz w:val="32"/>
-          <w:szCs w:val="32"/>
-        </w:rPr>
-        <w:t>(</w:t>
-      </w:r>
-      <w:proofErr w:type="gramEnd"/>
-      <w:r>
-        <w:rPr>
-          <w:rFonts w:cstheme="minorHAnsi"/>
-          <w:b/>
-          <w:bCs/>
-          <w:sz w:val="32"/>
-          <w:szCs w:val="32"/>
-        </w:rPr>
-        <w:t>decide on method and firm first design concept)-</w:t>
-      </w:r>
-    </w:p>
-    <w:p>
-      <w:pPr>
-        <w:rPr>
-          <w:rFonts w:cstheme="minorHAnsi"/>
-          <w:sz w:val="32"/>
-          <w:szCs w:val="32"/>
-        </w:rPr>
-      </w:pPr>
-      <w:r>
-        <w:rPr>
-          <w:rFonts w:cstheme="minorHAnsi"/>
-          <w:sz w:val="32"/>
-          <w:szCs w:val="32"/>
-        </w:rPr>
-        <w:t xml:space="preserve">The </w:t>
-      </w:r>
-      <w:r>
-        <w:rPr>
-          <w:rFonts w:cstheme="minorHAnsi"/>
-          <w:sz w:val="32"/>
-          <w:szCs w:val="32"/>
-        </w:rPr>
-        <w:t>concept which was decided</w:t>
-      </w:r>
-      <w:r>
-        <w:rPr>
-          <w:rFonts w:cstheme="minorHAnsi"/>
-          <w:sz w:val="32"/>
-          <w:szCs w:val="32"/>
-        </w:rPr>
-        <w:t xml:space="preserve"> to move forward with is the </w:t>
-      </w:r>
-      <w:r>
-        <w:rPr>
-          <w:rFonts w:cstheme="minorHAnsi"/>
-          <w:sz w:val="32"/>
-          <w:szCs w:val="32"/>
-        </w:rPr>
-        <w:t>sound</w:t>
-      </w:r>
-      <w:r>
-        <w:rPr>
-          <w:rFonts w:cstheme="minorHAnsi"/>
-          <w:sz w:val="32"/>
-          <w:szCs w:val="32"/>
-        </w:rPr>
-        <w:t xml:space="preserve"> identification </w:t>
-      </w:r>
-      <w:r>
-        <w:rPr>
-          <w:rFonts w:cstheme="minorHAnsi"/>
-          <w:sz w:val="32"/>
-          <w:szCs w:val="32"/>
-        </w:rPr>
-        <w:t xml:space="preserve">game. </w:t>
-      </w:r>
-      <w:r>
-        <w:rPr>
-          <w:rFonts w:cstheme="minorHAnsi"/>
-          <w:sz w:val="32"/>
-          <w:szCs w:val="32"/>
-        </w:rPr>
-        <w:t>Refined into a note identification process</w:t>
-      </w:r>
-      <w:r>
-        <w:rPr>
-          <w:rFonts w:cstheme="minorHAnsi"/>
-          <w:sz w:val="32"/>
-          <w:szCs w:val="32"/>
-        </w:rPr>
-        <w:t xml:space="preserve">. This basic concept would be achievable and had multiple </w:t>
-      </w:r>
-      <w:r>
-        <w:rPr>
-          <w:rFonts w:cstheme="minorHAnsi"/>
-          <w:sz w:val="32"/>
-          <w:szCs w:val="32"/>
-        </w:rPr>
-        <w:t>pivot</w:t>
-      </w:r>
-      <w:r>
-        <w:rPr>
-          <w:rFonts w:cstheme="minorHAnsi"/>
-          <w:sz w:val="32"/>
-          <w:szCs w:val="32"/>
-        </w:rPr>
-        <w:t xml:space="preserve"> possibilities </w:t>
-      </w:r>
-      <w:r>
-        <w:rPr>
-          <w:rFonts w:cstheme="minorHAnsi"/>
-          <w:sz w:val="32"/>
-          <w:szCs w:val="32"/>
-        </w:rPr>
-        <w:t>past the simple game available to develop.</w:t>
-      </w:r>
-      <w:r>
-        <w:rPr>
-          <w:rFonts w:cstheme="minorHAnsi"/>
-          <w:sz w:val="32"/>
-          <w:szCs w:val="32"/>
-        </w:rPr>
-        <w:t xml:space="preserve"> </w:t>
-      </w:r>
-    </w:p>
-    <w:p>
-      <w:pPr>
-        <w:rPr>
-          <w:rFonts w:cstheme="minorHAnsi"/>
-          <w:sz w:val="32"/>
-          <w:szCs w:val="32"/>
-        </w:rPr>
-      </w:pPr>
-      <w:r>
-        <w:rPr>
-          <w:rFonts w:cstheme="minorHAnsi"/>
-          <w:sz w:val="32"/>
-          <w:szCs w:val="32"/>
-        </w:rPr>
-        <w:t xml:space="preserve">A game loop would be designed which offered an example note and listened for </w:t>
-      </w:r>
-      <w:r>
-        <w:rPr>
-          <w:rFonts w:cstheme="minorHAnsi"/>
-          <w:sz w:val="32"/>
-          <w:szCs w:val="32"/>
-        </w:rPr>
-        <w:t xml:space="preserve">the same note to be provided by the player. If the </w:t>
-      </w:r>
+      <w:r>
+        <w:rPr>
+          <w:rFonts w:cstheme="minorHAnsi"/>
+          <w:sz w:val="32"/>
+          <w:szCs w:val="32"/>
+        </w:rPr>
+        <w:t xml:space="preserve"> Other game modes </w:t>
+      </w:r>
+      <w:r>
+        <w:rPr>
+          <w:rFonts w:cstheme="minorHAnsi"/>
+          <w:sz w:val="32"/>
+          <w:szCs w:val="32"/>
+        </w:rPr>
+        <w:t>c</w:t>
+      </w:r>
+      <w:r>
+        <w:rPr>
+          <w:rFonts w:cstheme="minorHAnsi"/>
+          <w:sz w:val="32"/>
+          <w:szCs w:val="32"/>
+        </w:rPr>
+        <w:t xml:space="preserve">ould also be available </w:t>
+      </w:r>
+      <w:r>
+        <w:rPr>
+          <w:rFonts w:cstheme="minorHAnsi"/>
+          <w:sz w:val="32"/>
+          <w:szCs w:val="32"/>
+        </w:rPr>
+        <w:t>as stretch targets.</w:t>
+      </w:r>
+    </w:p>
+    <w:p>
+      <w:pPr>
+        <w:rPr>
+          <w:rFonts w:cstheme="minorHAnsi"/>
+          <w:sz w:val="32"/>
+          <w:szCs w:val="32"/>
+        </w:rPr>
+      </w:pPr>
       <w:r>
         <w:rPr>
           <w:rFonts w:cstheme="minorHAnsi"/>
@@ -2881,241 +2713,6 @@
           <w:szCs w:val="32"/>
         </w:rPr>
         <w:lastRenderedPageBreak/>
-        <w:t xml:space="preserve">program </w:t>
-      </w:r>
-      <w:r>
-        <w:rPr>
-          <w:rFonts w:cstheme="minorHAnsi"/>
-          <w:sz w:val="32"/>
-          <w:szCs w:val="32"/>
-        </w:rPr>
-        <w:t>identifies that the correct note has been played then a positive action is taken, if it is incorrect then a negative</w:t>
-      </w:r>
-      <w:r>
-        <w:rPr>
-          <w:rFonts w:cstheme="minorHAnsi"/>
-          <w:sz w:val="32"/>
-          <w:szCs w:val="32"/>
-        </w:rPr>
-        <w:t xml:space="preserve">. </w:t>
-      </w:r>
-    </w:p>
-    <w:p>
-      <w:pPr>
-        <w:rPr>
-          <w:rFonts w:cstheme="minorHAnsi"/>
-          <w:sz w:val="32"/>
-          <w:szCs w:val="32"/>
-        </w:rPr>
-      </w:pPr>
-      <w:r>
-        <w:rPr>
-          <w:rFonts w:cstheme="minorHAnsi"/>
-          <w:sz w:val="32"/>
-          <w:szCs w:val="32"/>
-        </w:rPr>
-        <w:t xml:space="preserve">The Sound Pirates game was pitched </w:t>
-      </w:r>
-      <w:r>
-        <w:rPr>
-          <w:rFonts w:cstheme="minorHAnsi"/>
-          <w:sz w:val="32"/>
-          <w:szCs w:val="32"/>
-        </w:rPr>
-        <w:t>as the project</w:t>
-      </w:r>
-      <w:r>
-        <w:rPr>
-          <w:rFonts w:cstheme="minorHAnsi"/>
-          <w:sz w:val="32"/>
-          <w:szCs w:val="32"/>
-        </w:rPr>
-        <w:t xml:space="preserve">, the </w:t>
-      </w:r>
-      <w:r>
-        <w:rPr>
-          <w:rFonts w:cstheme="minorHAnsi"/>
-          <w:sz w:val="32"/>
-          <w:szCs w:val="32"/>
-        </w:rPr>
-        <w:t xml:space="preserve">basic spaceship chase chosen as the basis for the game the team would develop. </w:t>
-      </w:r>
-      <w:r>
-        <w:rPr>
-          <w:rFonts w:cstheme="minorHAnsi"/>
-          <w:sz w:val="32"/>
-          <w:szCs w:val="32"/>
-        </w:rPr>
-        <w:t xml:space="preserve">The game would require a raspberry pi and a soundcard to work, with audio in and outputs, but these are </w:t>
-      </w:r>
-      <w:r>
-        <w:rPr>
-          <w:rFonts w:cstheme="minorHAnsi"/>
-          <w:sz w:val="32"/>
-          <w:szCs w:val="32"/>
-        </w:rPr>
-        <w:t xml:space="preserve">common and inexpensive. The </w:t>
-      </w:r>
-      <w:r>
-        <w:rPr>
-          <w:rFonts w:cstheme="minorHAnsi"/>
-          <w:sz w:val="32"/>
-          <w:szCs w:val="32"/>
-        </w:rPr>
-        <w:t xml:space="preserve">primary </w:t>
-      </w:r>
-      <w:r>
-        <w:rPr>
-          <w:rFonts w:cstheme="minorHAnsi"/>
-          <w:sz w:val="32"/>
-          <w:szCs w:val="32"/>
-        </w:rPr>
-        <w:t xml:space="preserve">target market </w:t>
-      </w:r>
-      <w:r>
-        <w:rPr>
-          <w:rFonts w:cstheme="minorHAnsi"/>
-          <w:sz w:val="32"/>
-          <w:szCs w:val="32"/>
-        </w:rPr>
-        <w:t xml:space="preserve">would be </w:t>
-      </w:r>
-      <w:r>
-        <w:rPr>
-          <w:rFonts w:cstheme="minorHAnsi"/>
-          <w:sz w:val="32"/>
-          <w:szCs w:val="32"/>
-        </w:rPr>
-        <w:t xml:space="preserve">musicians and singers in training, with a secondary </w:t>
-      </w:r>
-      <w:r>
-        <w:rPr>
-          <w:rFonts w:cstheme="minorHAnsi"/>
-          <w:sz w:val="32"/>
-          <w:szCs w:val="32"/>
-        </w:rPr>
-        <w:t>market of general gamers.</w:t>
-      </w:r>
-    </w:p>
-    <w:p>
-      <w:pPr>
-        <w:rPr>
-          <w:rFonts w:cstheme="minorHAnsi"/>
-          <w:sz w:val="32"/>
-          <w:szCs w:val="32"/>
-        </w:rPr>
-      </w:pPr>
-      <w:r>
-        <w:rPr>
-          <w:rFonts w:cstheme="minorHAnsi"/>
-          <w:sz w:val="32"/>
-          <w:szCs w:val="32"/>
-        </w:rPr>
-        <w:t>T</w:t>
-      </w:r>
-      <w:r>
-        <w:rPr>
-          <w:rFonts w:cstheme="minorHAnsi"/>
-          <w:sz w:val="32"/>
-          <w:szCs w:val="32"/>
-        </w:rPr>
-        <w:t xml:space="preserve">he game was developed </w:t>
-      </w:r>
-      <w:r>
-        <w:rPr>
-          <w:rFonts w:cstheme="minorHAnsi"/>
-          <w:sz w:val="32"/>
-          <w:szCs w:val="32"/>
-        </w:rPr>
-        <w:t xml:space="preserve">to recognise a select </w:t>
-      </w:r>
-      <w:r>
-        <w:rPr>
-          <w:rFonts w:cstheme="minorHAnsi"/>
-          <w:sz w:val="32"/>
-          <w:szCs w:val="32"/>
-        </w:rPr>
-        <w:t>range of notes at first, but it</w:t>
-      </w:r>
-      <w:r>
-        <w:rPr>
-          <w:rFonts w:cstheme="minorHAnsi"/>
-          <w:sz w:val="32"/>
-          <w:szCs w:val="32"/>
-        </w:rPr>
-        <w:t xml:space="preserve"> could be altered to train not just the traditional </w:t>
-      </w:r>
-      <w:r>
-        <w:rPr>
-          <w:rFonts w:cstheme="minorHAnsi"/>
-          <w:sz w:val="32"/>
-          <w:szCs w:val="32"/>
-        </w:rPr>
-        <w:t xml:space="preserve">notes but microtonal notes and non-traditional </w:t>
-      </w:r>
-      <w:r>
-        <w:rPr>
-          <w:rFonts w:cstheme="minorHAnsi"/>
-          <w:sz w:val="32"/>
-          <w:szCs w:val="32"/>
-        </w:rPr>
-        <w:t>scales</w:t>
-      </w:r>
-      <w:r>
-        <w:rPr>
-          <w:rFonts w:cstheme="minorHAnsi"/>
-          <w:sz w:val="32"/>
-          <w:szCs w:val="32"/>
-        </w:rPr>
-        <w:t>.</w:t>
-      </w:r>
-      <w:r>
-        <w:rPr>
-          <w:rFonts w:cstheme="minorHAnsi"/>
-          <w:sz w:val="32"/>
-          <w:szCs w:val="32"/>
-        </w:rPr>
-        <w:t xml:space="preserve"> Other game modes </w:t>
-      </w:r>
-      <w:r>
-        <w:rPr>
-          <w:rFonts w:cstheme="minorHAnsi"/>
-          <w:sz w:val="32"/>
-          <w:szCs w:val="32"/>
-        </w:rPr>
-        <w:t>c</w:t>
-      </w:r>
-      <w:r>
-        <w:rPr>
-          <w:rFonts w:cstheme="minorHAnsi"/>
-          <w:sz w:val="32"/>
-          <w:szCs w:val="32"/>
-        </w:rPr>
-        <w:t xml:space="preserve">ould also be available </w:t>
-      </w:r>
-      <w:r>
-        <w:rPr>
-          <w:rFonts w:cstheme="minorHAnsi"/>
-          <w:sz w:val="32"/>
-          <w:szCs w:val="32"/>
-        </w:rPr>
-        <w:t>as stretch targets.</w:t>
-      </w:r>
-    </w:p>
-    <w:p>
-      <w:pPr>
-        <w:rPr>
-          <w:rFonts w:cstheme="minorHAnsi"/>
-          <w:sz w:val="32"/>
-          <w:szCs w:val="32"/>
-        </w:rPr>
-      </w:pPr>
-      <w:r>
-        <w:rPr>
-          <w:rFonts w:cstheme="minorHAnsi"/>
-          <w:sz w:val="32"/>
-          <w:szCs w:val="32"/>
-        </w:rPr>
         <w:t>Lore was developed for the game</w:t>
       </w:r>
       <w:r>
@@ -3420,6 +3017,7 @@
     <w:lsdException w:name="HTML Sample" w:semiHidden="1" w:unhideWhenUsed="1"/>
     <w:lsdException w:name="HTML Typewriter" w:semiHidden="1" w:unhideWhenUsed="1"/>
     <w:lsdException w:name="HTML Variable" w:semiHidden="1" w:unhideWhenUsed="1"/>
+    <w:lsdException w:name="Normal Table" w:semiHidden="1" w:unhideWhenUsed="1"/>
     <w:lsdException w:name="annotation subject" w:semiHidden="1" w:unhideWhenUsed="1"/>
     <w:lsdException w:name="No List" w:semiHidden="1" w:unhideWhenUsed="1"/>
     <w:lsdException w:name="Outline List 1" w:semiHidden="1" w:unhideWhenUsed="1"/>
@@ -3466,8 +3064,10 @@
     <w:lsdException w:name="Table Subtle 2" w:semiHidden="1" w:unhideWhenUsed="1"/>
     <w:lsdException w:name="Table Web 1" w:semiHidden="1" w:unhideWhenUsed="1"/>
     <w:lsdException w:name="Table Web 2" w:semiHidden="1" w:unhideWhenUsed="1"/>
+    <w:lsdException w:name="Table Web 3" w:semiHidden="1" w:unhideWhenUsed="1"/>
     <w:lsdException w:name="Balloon Text" w:semiHidden="1" w:unhideWhenUsed="1"/>
     <w:lsdException w:name="Table Grid" w:uiPriority="39"/>
+    <w:lsdException w:name="Table Theme" w:semiHidden="1" w:unhideWhenUsed="1"/>
     <w:lsdException w:name="Placeholder Text" w:semiHidden="1"/>
     <w:lsdException w:name="No Spacing" w:uiPriority="1" w:qFormat="1"/>
     <w:lsdException w:name="Light Shading" w:uiPriority="60"/>

</xml_diff>